<commit_message>
Update Mehreen and Ahmad Zia's Final Project Report.docx
</commit_message>
<xml_diff>
--- a/7th semester Defence Report/Mehreen and Ahmad Zia's Final Project Report.docx
+++ b/7th semester Defence Report/Mehreen and Ahmad Zia's Final Project Report.docx
@@ -186,7 +186,7 @@
               </wp:anchor>
             </w:drawing>
           </mc:Choice>
-          <mc:Fallback xmlns:cx="http://schemas.microsoft.com/office/drawing/2014/chartex" xmlns:w16se="http://schemas.microsoft.com/office/word/2015/wordml/symex">
+          <mc:Fallback xmlns:w16se="http://schemas.microsoft.com/office/word/2015/wordml/symex" xmlns:cx="http://schemas.microsoft.com/office/drawing/2014/chartex">
             <w:pict>
               <v:line w14:anchorId="009B15D0" id="Straight Connector 2" o:spid="_x0000_s1026" style="position:absolute;z-index:251659264;visibility:visible;mso-wrap-style:square;mso-wrap-distance-left:9pt;mso-wrap-distance-top:0;mso-wrap-distance-right:9pt;mso-wrap-distance-bottom:0;mso-position-horizontal:absolute;mso-position-horizontal-relative:text;mso-position-vertical:absolute;mso-position-vertical-relative:text" from="179.4pt,19.2pt" to="282pt,19.2pt" o:gfxdata="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" strokecolor="black [3200]" strokeweight=".5pt">
                 <v:stroke joinstyle="miter"/>
@@ -1865,8 +1865,6 @@
         <w:tab/>
         <w:t>4</w:t>
       </w:r>
-      <w:bookmarkStart w:id="0" w:name="_GoBack"/>
-      <w:bookmarkEnd w:id="0"/>
       <w:r>
         <w:rPr>
           <w:sz w:val="24"/>
@@ -3190,28 +3188,44 @@
         <w:adjustRightInd w:val="0"/>
         <w:spacing w:after="0" w:line="240" w:lineRule="auto"/>
         <w:rPr>
+          <w:rFonts w:cstheme="minorHAnsi"/>
+          <w:sz w:val="24"/>
+          <w:szCs w:val="24"/>
+        </w:rPr>
+      </w:pPr>
+      <w:r>
+        <w:rPr>
+          <w:rFonts w:cstheme="minorHAnsi"/>
+          <w:sz w:val="24"/>
+          <w:szCs w:val="24"/>
+        </w:rPr>
+        <w:t>We will specify</w:t>
+      </w:r>
+      <w:r>
+        <w:rPr>
+          <w:rFonts w:cstheme="minorHAnsi"/>
+          <w:sz w:val="24"/>
+          <w:szCs w:val="24"/>
+        </w:rPr>
+        <w:t>:</w:t>
+      </w:r>
+    </w:p>
+    <w:p>
+      <w:pPr>
+        <w:pStyle w:val="ListParagraph"/>
+        <w:widowControl w:val="0"/>
+        <w:numPr>
+          <w:ilvl w:val="0"/>
+          <w:numId w:val="8"/>
+        </w:numPr>
+        <w:spacing w:after="0" w:line="240" w:lineRule="auto"/>
+        <w:rPr>
           <w:rFonts w:eastAsia="Helvetica Neue" w:cstheme="minorHAnsi"/>
           <w:iCs/>
-          <w:sz w:val="24"/>
-          <w:szCs w:val="24"/>
-        </w:rPr>
-      </w:pPr>
-      <w:r>
-        <w:rPr>
-          <w:rFonts w:cstheme="minorHAnsi"/>
-          <w:sz w:val="24"/>
-          <w:szCs w:val="24"/>
-        </w:rPr>
-        <w:t>We will specify</w:t>
-      </w:r>
-      <w:r>
-        <w:rPr>
-          <w:rFonts w:cstheme="minorHAnsi"/>
-          <w:sz w:val="24"/>
-          <w:szCs w:val="24"/>
-        </w:rPr>
-        <w:t xml:space="preserve"> h</w:t>
-      </w:r>
+          <w:sz w:val="20"/>
+          <w:szCs w:val="20"/>
+        </w:rPr>
+      </w:pPr>
       <w:r>
         <w:rPr>
           <w:rFonts w:eastAsia="Helvetica Neue" w:cstheme="minorHAnsi"/>
@@ -3219,17 +3233,25 @@
           <w:sz w:val="24"/>
           <w:szCs w:val="24"/>
         </w:rPr>
-        <w:t xml:space="preserve">ow </w:t>
-      </w:r>
-      <w:r>
+        <w:t>How our solution will reduce the gap between Deaf and people?</w:t>
+      </w:r>
+    </w:p>
+    <w:p>
+      <w:pPr>
+        <w:pStyle w:val="ListParagraph"/>
+        <w:widowControl w:val="0"/>
+        <w:numPr>
+          <w:ilvl w:val="0"/>
+          <w:numId w:val="8"/>
+        </w:numPr>
+        <w:spacing w:after="0" w:line="240" w:lineRule="auto"/>
         <w:rPr>
           <w:rFonts w:eastAsia="Helvetica Neue" w:cstheme="minorHAnsi"/>
           <w:iCs/>
           <w:sz w:val="24"/>
           <w:szCs w:val="24"/>
         </w:rPr>
-        <w:t>our system</w:t>
-      </w:r>
+      </w:pPr>
       <w:r>
         <w:rPr>
           <w:rFonts w:eastAsia="Helvetica Neue" w:cstheme="minorHAnsi"/>
@@ -3237,42 +3259,53 @@
           <w:sz w:val="24"/>
           <w:szCs w:val="24"/>
         </w:rPr>
-        <w:t xml:space="preserve"> will reduce the gap between D</w:t>
-      </w:r>
-      <w:r>
+        <w:t>Which ways are convenient to include deaf in technology</w:t>
+      </w:r>
+      <w:r>
+        <w:rPr>
+          <w:rFonts w:cstheme="minorHAnsi"/>
+          <w:sz w:val="24"/>
+          <w:szCs w:val="24"/>
+        </w:rPr>
+        <w:t>?</w:t>
+      </w:r>
+    </w:p>
+    <w:p>
+      <w:pPr>
+        <w:pStyle w:val="ListParagraph"/>
+        <w:widowControl w:val="0"/>
+        <w:numPr>
+          <w:ilvl w:val="0"/>
+          <w:numId w:val="8"/>
+        </w:numPr>
+        <w:spacing w:after="0" w:line="240" w:lineRule="auto"/>
         <w:rPr>
           <w:rFonts w:eastAsia="Helvetica Neue" w:cstheme="minorHAnsi"/>
           <w:iCs/>
           <w:sz w:val="24"/>
           <w:szCs w:val="24"/>
         </w:rPr>
-        <w:t xml:space="preserve">eaf and people, </w:t>
-      </w:r>
-      <w:r>
+      </w:pPr>
+      <w:r>
+        <w:rPr>
+          <w:rFonts w:cstheme="minorHAnsi"/>
+          <w:sz w:val="24"/>
+          <w:szCs w:val="24"/>
+        </w:rPr>
+        <w:t>Which Models can be used to automate a system for communication between ordinary people and Deaf?</w:t>
+      </w:r>
+    </w:p>
+    <w:p>
+      <w:pPr>
+        <w:widowControl w:val="0"/>
+        <w:spacing w:after="0" w:line="240" w:lineRule="auto"/>
         <w:rPr>
           <w:rFonts w:eastAsia="Helvetica Neue" w:cstheme="minorHAnsi"/>
           <w:iCs/>
           <w:sz w:val="24"/>
           <w:szCs w:val="24"/>
         </w:rPr>
-        <w:t xml:space="preserve">which models </w:t>
-      </w:r>
-      <w:r>
-        <w:rPr>
-          <w:rFonts w:cstheme="minorHAnsi"/>
-          <w:sz w:val="24"/>
-          <w:szCs w:val="24"/>
-        </w:rPr>
-        <w:t>can we used to automate this system for communication between them</w:t>
-      </w:r>
-      <w:r>
-        <w:rPr>
-          <w:rFonts w:cstheme="minorHAnsi"/>
-          <w:sz w:val="24"/>
-          <w:szCs w:val="24"/>
-        </w:rPr>
-        <w:t xml:space="preserve"> and </w:t>
-      </w:r>
+      </w:pPr>
       <w:r>
         <w:rPr>
           <w:rFonts w:eastAsia="Helvetica Neue" w:cstheme="minorHAnsi"/>
@@ -3280,7 +3313,7 @@
           <w:sz w:val="24"/>
           <w:szCs w:val="24"/>
         </w:rPr>
-        <w:t>we</w:t>
+        <w:t xml:space="preserve">We </w:t>
       </w:r>
       <w:r>
         <w:rPr>
@@ -3289,7 +3322,7 @@
           <w:sz w:val="24"/>
           <w:szCs w:val="24"/>
         </w:rPr>
-        <w:t xml:space="preserve"> will describe how technolog</w:t>
+        <w:t>divided our Methodology</w:t>
       </w:r>
       <w:r>
         <w:rPr>
@@ -3298,23 +3331,159 @@
           <w:sz w:val="24"/>
           <w:szCs w:val="24"/>
         </w:rPr>
-        <w:t>y can facilitate this mechanism.</w:t>
-      </w:r>
-    </w:p>
-    <w:p>
-      <w:pPr>
-        <w:autoSpaceDE w:val="0"/>
-        <w:autoSpaceDN w:val="0"/>
-        <w:adjustRightInd w:val="0"/>
-        <w:spacing w:after="0" w:line="240" w:lineRule="auto"/>
-        <w:rPr>
-          <w:rFonts w:cstheme="minorHAnsi"/>
-          <w:b/>
-          <w:bCs/>
-          <w:sz w:val="24"/>
-          <w:szCs w:val="24"/>
-        </w:rPr>
-      </w:pPr>
+        <w:t xml:space="preserve"> in 2 parts:</w:t>
+      </w:r>
+    </w:p>
+    <w:p>
+      <w:pPr>
+        <w:pStyle w:val="ListParagraph"/>
+        <w:widowControl w:val="0"/>
+        <w:numPr>
+          <w:ilvl w:val="0"/>
+          <w:numId w:val="15"/>
+        </w:numPr>
+        <w:spacing w:after="0" w:line="240" w:lineRule="auto"/>
+        <w:rPr>
+          <w:rFonts w:eastAsia="Helvetica Neue" w:cstheme="minorHAnsi"/>
+          <w:iCs/>
+          <w:sz w:val="32"/>
+          <w:szCs w:val="32"/>
+        </w:rPr>
+      </w:pPr>
+      <w:r>
+        <w:rPr>
+          <w:rFonts w:eastAsia="Helvetica Neue" w:cstheme="minorHAnsi"/>
+          <w:iCs/>
+          <w:sz w:val="24"/>
+          <w:szCs w:val="24"/>
+        </w:rPr>
+        <w:t xml:space="preserve">Research methodology: </w:t>
+      </w:r>
+      <w:r>
+        <w:rPr>
+          <w:rFonts w:eastAsia="Helvetica Neue" w:cstheme="minorHAnsi"/>
+          <w:iCs/>
+          <w:sz w:val="24"/>
+          <w:szCs w:val="24"/>
+        </w:rPr>
+        <w:t>we are using</w:t>
+      </w:r>
+      <w:r>
+        <w:rPr>
+          <w:rFonts w:eastAsia="Helvetica Neue" w:cstheme="minorHAnsi"/>
+          <w:iCs/>
+          <w:sz w:val="24"/>
+          <w:szCs w:val="24"/>
+        </w:rPr>
+        <w:t xml:space="preserve"> literature review </w:t>
+      </w:r>
+      <w:r>
+        <w:rPr>
+          <w:rFonts w:eastAsia="Helvetica Neue" w:cstheme="minorHAnsi"/>
+          <w:iCs/>
+          <w:sz w:val="24"/>
+          <w:szCs w:val="24"/>
+        </w:rPr>
+        <w:t xml:space="preserve">and </w:t>
+      </w:r>
+      <w:r>
+        <w:rPr>
+          <w:rFonts w:eastAsia="Helvetica Neue" w:cstheme="minorHAnsi"/>
+          <w:iCs/>
+          <w:sz w:val="24"/>
+          <w:szCs w:val="24"/>
+        </w:rPr>
+        <w:t>we will work on the data that we have found to find a systematic way to help Deaf, then we will work on factors that can make our solution better.</w:t>
+      </w:r>
+    </w:p>
+    <w:p>
+      <w:pPr>
+        <w:pStyle w:val="ListParagraph"/>
+        <w:widowControl w:val="0"/>
+        <w:numPr>
+          <w:ilvl w:val="0"/>
+          <w:numId w:val="15"/>
+        </w:numPr>
+        <w:spacing w:after="0" w:line="240" w:lineRule="auto"/>
+        <w:rPr>
+          <w:rFonts w:eastAsia="Helvetica Neue" w:cstheme="minorHAnsi"/>
+          <w:iCs/>
+          <w:sz w:val="40"/>
+          <w:szCs w:val="40"/>
+        </w:rPr>
+      </w:pPr>
+      <w:r>
+        <w:rPr>
+          <w:rFonts w:eastAsia="Helvetica Neue" w:cstheme="minorHAnsi"/>
+          <w:iCs/>
+          <w:sz w:val="24"/>
+          <w:szCs w:val="24"/>
+        </w:rPr>
+        <w:lastRenderedPageBreak/>
+        <w:t>Development Methodology: We will use agile methodology as our datasets are in progress, we will use some features and technologies like (TenserFlow, Game engine, A</w:t>
+      </w:r>
+      <w:r>
+        <w:rPr>
+          <w:rFonts w:eastAsia="Helvetica Neue" w:cstheme="minorHAnsi"/>
+          <w:iCs/>
+          <w:sz w:val="24"/>
+          <w:szCs w:val="24"/>
+        </w:rPr>
+        <w:t>ndroid development kit, Firebase</w:t>
+      </w:r>
+      <w:r>
+        <w:rPr>
+          <w:rFonts w:eastAsia="Helvetica Neue" w:cstheme="minorHAnsi"/>
+          <w:iCs/>
+          <w:sz w:val="24"/>
+          <w:szCs w:val="24"/>
+        </w:rPr>
+        <w:t xml:space="preserve">). </w:t>
+      </w:r>
+    </w:p>
+    <w:p>
+      <w:pPr>
+        <w:pStyle w:val="ListParagraph"/>
+        <w:widowControl w:val="0"/>
+        <w:spacing w:after="0" w:line="240" w:lineRule="auto"/>
+        <w:rPr>
+          <w:rFonts w:eastAsia="Helvetica Neue" w:cstheme="minorHAnsi"/>
+          <w:iCs/>
+          <w:sz w:val="24"/>
+          <w:szCs w:val="24"/>
+        </w:rPr>
+      </w:pPr>
+      <w:r>
+        <w:rPr>
+          <w:rFonts w:eastAsia="Helvetica Neue" w:cstheme="minorHAnsi"/>
+          <w:iCs/>
+          <w:sz w:val="24"/>
+          <w:szCs w:val="24"/>
+        </w:rPr>
+        <w:t xml:space="preserve">After finding a perfect solution, we are going to gather the datasets, then we will train and test the system. </w:t>
+      </w:r>
+    </w:p>
+    <w:p>
+      <w:pPr>
+        <w:pStyle w:val="ListParagraph"/>
+        <w:widowControl w:val="0"/>
+        <w:spacing w:after="0" w:line="240" w:lineRule="auto"/>
+        <w:rPr>
+          <w:rFonts w:eastAsia="Helvetica Neue" w:cstheme="minorHAnsi"/>
+          <w:iCs/>
+          <w:sz w:val="40"/>
+          <w:szCs w:val="40"/>
+        </w:rPr>
+      </w:pPr>
+      <w:r>
+        <w:rPr>
+          <w:rFonts w:eastAsia="Helvetica Neue" w:cstheme="minorHAnsi"/>
+          <w:iCs/>
+          <w:sz w:val="24"/>
+          <w:szCs w:val="24"/>
+        </w:rPr>
+        <w:t>Second, we will work on animating of signs in case of how to react against of each letter or a word that ordinary people talk or write.</w:t>
+      </w:r>
     </w:p>
     <w:p>
       <w:pPr>
@@ -3404,16 +3573,7 @@
           <w:sz w:val="24"/>
           <w:szCs w:val="24"/>
         </w:rPr>
-        <w:t xml:space="preserve">Two pioneers, William C. Stokoe, who proposed a notation system for American Sign Language (ASL), and Lynn Friedman, who analyzed ASL from a phonological point of view, worked towards this end. However, their notation systems are rather impractical for general users because they </w:t>
-      </w:r>
-      <w:r>
-        <w:rPr>
-          <w:rFonts w:asciiTheme="majorHAnsi" w:hAnsiTheme="majorHAnsi" w:cs="Cambria"/>
-          <w:sz w:val="24"/>
-          <w:szCs w:val="24"/>
-        </w:rPr>
-        <w:lastRenderedPageBreak/>
-        <w:t>are too technical, much like phonetic alphabets in spoken languages. Therefore, it is necessary to employ another writing system to describe a sign or a signed sentence for everyday purposes. A more suitable sign writing method for this purpose is “SignWriting” by the American movement analyst Valerie Sutton. Her system was applied to Japanese Sign Language (JSL) and the results indicated that the system was effective enough to “write” Japanese Sign Language</w:t>
+        <w:t>Two pioneers, William C. Stokoe, who proposed a notation system for American Sign Language (ASL), and Lynn Friedman, who analyzed ASL from a phonological point of view, worked towards this end. However, their notation systems are rather impractical for general users because they are too technical, much like phonetic alphabets in spoken languages. Therefore, it is necessary to employ another writing system to describe a sign or a signed sentence for everyday purposes. A more suitable sign writing method for this purpose is “SignWriting” by the American movement analyst Valerie Sutton. Her system was applied to Japanese Sign Language (JSL) and the results indicated that the system was effective enough to “write” Japanese Sign Language</w:t>
       </w:r>
       <w:r>
         <w:rPr>
@@ -4059,6 +4219,7 @@
           <w:sz w:val="24"/>
           <w:szCs w:val="24"/>
         </w:rPr>
+        <w:lastRenderedPageBreak/>
         <w:t xml:space="preserve">2. </w:t>
       </w:r>
       <w:r>
@@ -4140,7 +4301,6 @@
           <w:sz w:val="24"/>
           <w:szCs w:val="24"/>
         </w:rPr>
-        <w:lastRenderedPageBreak/>
         <w:drawing>
           <wp:anchor distT="0" distB="0" distL="114300" distR="114300" simplePos="0" relativeHeight="251660288" behindDoc="0" locked="0" layoutInCell="1" allowOverlap="1" wp14:anchorId="0D073137" wp14:editId="67F7B649">
             <wp:simplePos x="0" y="0"/>
@@ -4657,6 +4817,7 @@
           <w:sz w:val="24"/>
           <w:szCs w:val="24"/>
         </w:rPr>
+        <w:lastRenderedPageBreak/>
         <w:t xml:space="preserve">The </w:t>
       </w:r>
       <w:r>
@@ -4795,7 +4956,6 @@
           <w:sz w:val="24"/>
           <w:szCs w:val="24"/>
         </w:rPr>
-        <w:lastRenderedPageBreak/>
         <w:t>2. Polhemus mag</w:t>
       </w:r>
       <w:r>
@@ -5234,7 +5394,16 @@
           <w:sz w:val="24"/>
           <w:szCs w:val="24"/>
         </w:rPr>
-        <w:t>The project aims to facilitate people by means of a glove based deaf-mute communication interpreter system. The glove is internally equipped with five flex sensors, tactile sensors and accelerometer. For each specific gesture, the flex sensor produces a proportional change in resistance and accelerometer measures the orientation of hand. The processing of these hand gestures is in Arduino. The glove includes two modes of operation –training mode to benefit every user and an operational mode. The concatenation of letters to form words is also done in Arduino. In addition, the system also includes a text to speech conversion (TTS) block which translates the matched gesturesi.e. Text to voice output.</w:t>
+        <w:t xml:space="preserve">The project aims to facilitate people by means of a glove based deaf-mute communication interpreter system. The glove is internally equipped with five flex sensors, tactile sensors and accelerometer. For each specific gesture, the flex sensor produces a proportional change in resistance and accelerometer measures the orientation of hand. The processing of these hand </w:t>
+      </w:r>
+      <w:r>
+        <w:rPr>
+          <w:rFonts w:cstheme="minorHAnsi"/>
+          <w:sz w:val="24"/>
+          <w:szCs w:val="24"/>
+        </w:rPr>
+        <w:lastRenderedPageBreak/>
+        <w:t>gestures is in Arduino. The glove includes two modes of operation –training mode to benefit every user and an operational mode. The concatenation of letters to form words is also done in Arduino. In addition, the system also includes a text to speech conversion (TTS) block which translates the matched gesturesi.e. Text to voice output.</w:t>
       </w:r>
       <w:r>
         <w:rPr>
@@ -5477,6 +5646,7 @@
           <w:b/>
           <w:sz w:val="28"/>
         </w:rPr>
+        <w:lastRenderedPageBreak/>
         <w:t>Area 7</w:t>
       </w:r>
       <w:r>
@@ -5512,15 +5682,7 @@
           <w:sz w:val="23"/>
           <w:szCs w:val="23"/>
         </w:rPr>
-        <w:t xml:space="preserve">In Spain, during the last 20 years, there have been several proposals for normalizing Spanish Sign Language, but none of them has been accepted by the deaf-mute people community. From their </w:t>
-      </w:r>
-      <w:r>
-        <w:rPr>
-          <w:sz w:val="23"/>
-          <w:szCs w:val="23"/>
-        </w:rPr>
-        <w:lastRenderedPageBreak/>
-        <w:t>point of view, these proposals tend to constrain the sign language, limiting its flexibility. In 1991, MA. Rodríguez [14] carried out a detailed analysis of Spanish Sign Language (SSL). She showed the differences between the sign language used by deaf-mute people and the standardization proposals.</w:t>
+        <w:t>In Spain, during the last 20 years, there have been several proposals for normalizing Spanish Sign Language, but none of them has been accepted by the deaf-mute people community. From their point of view, these proposals tend to constrain the sign language, limiting its flexibility. In 1991, MA. Rodríguez [14] carried out a detailed analysis of Spanish Sign Language (SSL). She showed the differences between the sign language used by deaf-mute people and the standardization proposals.</w:t>
       </w:r>
     </w:p>
     <w:p>
@@ -5685,39 +5847,7 @@
           <w:sz w:val="24"/>
           <w:szCs w:val="24"/>
         </w:rPr>
-        <w:t>The</w:t>
-      </w:r>
-      <w:r>
-        <w:rPr>
-          <w:rFonts w:cstheme="minorHAnsi"/>
-          <w:sz w:val="24"/>
-          <w:szCs w:val="24"/>
-        </w:rPr>
-        <w:t xml:space="preserve"> ATLAS system is designed to </w:t>
-      </w:r>
-      <w:r>
-        <w:rPr>
-          <w:rFonts w:cstheme="minorHAnsi"/>
-          <w:sz w:val="24"/>
-          <w:szCs w:val="24"/>
-        </w:rPr>
-        <w:t>get</w:t>
-      </w:r>
-      <w:r>
-        <w:rPr>
-          <w:rFonts w:cstheme="minorHAnsi"/>
-          <w:sz w:val="24"/>
-          <w:szCs w:val="24"/>
-        </w:rPr>
-        <w:t xml:space="preserve"> written text as input and to </w:t>
-      </w:r>
-      <w:r>
-        <w:rPr>
-          <w:rFonts w:cstheme="minorHAnsi"/>
-          <w:sz w:val="24"/>
-          <w:szCs w:val="24"/>
-        </w:rPr>
-        <w:t>perform the</w:t>
+        <w:t>The ATLAS system is designed to get written text as input and to perform the</w:t>
       </w:r>
       <w:r>
         <w:rPr>
@@ -5733,23 +5863,7 @@
           <w:sz w:val="24"/>
           <w:szCs w:val="24"/>
         </w:rPr>
-        <w:t>translation, resorting</w:t>
-      </w:r>
-      <w:r>
-        <w:rPr>
-          <w:rFonts w:cstheme="minorHAnsi"/>
-          <w:sz w:val="24"/>
-          <w:szCs w:val="24"/>
-        </w:rPr>
-        <w:t xml:space="preserve"> to two different translators: a statistical one and a rule based one. The statistical translator is based on </w:t>
-      </w:r>
-      <w:r>
-        <w:rPr>
-          <w:rFonts w:cstheme="minorHAnsi"/>
-          <w:sz w:val="24"/>
-          <w:szCs w:val="24"/>
-        </w:rPr>
-        <w:t>MOSES [</w:t>
+        <w:t>translation, resorting to two different translators: a statistical one and a rule based one. The statistical translator is based on MOSES [</w:t>
       </w:r>
       <w:r>
         <w:rPr>
@@ -5765,39 +5879,7 @@
           <w:sz w:val="24"/>
           <w:szCs w:val="24"/>
         </w:rPr>
-        <w:t xml:space="preserve">8], an open source statistical translator that automatically trains </w:t>
-      </w:r>
-      <w:r>
-        <w:rPr>
-          <w:rFonts w:cstheme="minorHAnsi"/>
-          <w:sz w:val="24"/>
-          <w:szCs w:val="24"/>
-        </w:rPr>
-        <w:t>the translation</w:t>
-      </w:r>
-      <w:r>
-        <w:rPr>
-          <w:rFonts w:cstheme="minorHAnsi"/>
-          <w:sz w:val="24"/>
-          <w:szCs w:val="24"/>
-        </w:rPr>
-        <w:t xml:space="preserve"> models for any language pair. The Rule Based translator is based on a traditional rule-based </w:t>
-      </w:r>
-      <w:r>
-        <w:rPr>
-          <w:rFonts w:cstheme="minorHAnsi"/>
-          <w:sz w:val="24"/>
-          <w:szCs w:val="24"/>
-        </w:rPr>
-        <w:t>approach. The</w:t>
-      </w:r>
-      <w:r>
-        <w:rPr>
-          <w:rFonts w:cstheme="minorHAnsi"/>
-          <w:sz w:val="24"/>
-          <w:szCs w:val="24"/>
-        </w:rPr>
-        <w:t xml:space="preserve"> input sentences are interpreted in terms of an ontology-based logical representation, which acts as input to a linguistic generator that </w:t>
+        <w:t xml:space="preserve">8], an open source statistical translator that automatically trains the translation models for any language pair. The Rule Based translator is based on a traditional rule-based approach. The input sentences are interpreted in terms of an ontology-based logical representation, which acts as input to a linguistic generator that </w:t>
       </w:r>
       <w:r>
         <w:rPr>
@@ -5813,23 +5895,7 @@
           <w:sz w:val="24"/>
           <w:szCs w:val="24"/>
         </w:rPr>
-        <w:t xml:space="preserve"> (</w:t>
-      </w:r>
-      <w:r>
-        <w:rPr>
-          <w:rFonts w:cstheme="minorHAnsi"/>
-          <w:sz w:val="24"/>
-          <w:szCs w:val="24"/>
-        </w:rPr>
-        <w:t>Italian Sign Language</w:t>
-      </w:r>
-      <w:r>
-        <w:rPr>
-          <w:rFonts w:cstheme="minorHAnsi"/>
-          <w:sz w:val="24"/>
-          <w:szCs w:val="24"/>
-        </w:rPr>
-        <w:t>)</w:t>
+        <w:t xml:space="preserve"> (Italian Sign Language)</w:t>
       </w:r>
       <w:r>
         <w:rPr>
@@ -5901,38 +5967,8 @@
           <w:sz w:val="24"/>
         </w:rPr>
       </w:pPr>
-    </w:p>
-    <w:p>
-      <w:pPr>
-        <w:rPr>
-          <w:rFonts w:cstheme="minorHAnsi"/>
-          <w:sz w:val="24"/>
-        </w:rPr>
-      </w:pPr>
-    </w:p>
-    <w:p>
-      <w:pPr>
-        <w:rPr>
-          <w:rFonts w:cstheme="minorHAnsi"/>
-          <w:sz w:val="24"/>
-        </w:rPr>
-      </w:pPr>
-    </w:p>
-    <w:p>
-      <w:pPr>
-        <w:rPr>
-          <w:rFonts w:cstheme="minorHAnsi"/>
-          <w:sz w:val="24"/>
-        </w:rPr>
-      </w:pPr>
-    </w:p>
-    <w:p>
-      <w:pPr>
-        <w:rPr>
-          <w:rFonts w:cstheme="minorHAnsi"/>
-          <w:sz w:val="24"/>
-        </w:rPr>
-      </w:pPr>
+      <w:bookmarkStart w:id="0" w:name="_GoBack"/>
+      <w:bookmarkEnd w:id="0"/>
     </w:p>
     <w:p>
       <w:pPr>
@@ -5954,6 +5990,7 @@
           <w:sz w:val="32"/>
           <w:szCs w:val="32"/>
         </w:rPr>
+        <w:lastRenderedPageBreak/>
         <w:t>Objectives:</w:t>
       </w:r>
     </w:p>
@@ -6808,6 +6845,7 @@
           <w:sz w:val="36"/>
           <w:szCs w:val="36"/>
         </w:rPr>
+        <w:lastRenderedPageBreak/>
         <w:t>Implementation</w:t>
       </w:r>
       <w:r>
@@ -7634,22 +7672,112 @@
           <w:rFonts w:asciiTheme="minorHAnsi" w:eastAsiaTheme="majorEastAsia" w:hAnsiTheme="minorHAnsi" w:cstheme="minorHAnsi"/>
           <w:color w:val="212121"/>
         </w:rPr>
-        <w:t>(batch_size, max_length, hidden_size)</w:t>
-      </w:r>
-      <w:r>
-        <w:rPr>
-          <w:rFonts w:asciiTheme="minorHAnsi" w:hAnsiTheme="minorHAnsi" w:cstheme="minorHAnsi"/>
-          <w:color w:val="212121"/>
-        </w:rPr>
-        <w:t> and the encoder hidden state of shape </w:t>
-      </w:r>
+        <w:t>(</w:t>
+      </w:r>
+      <w:proofErr w:type="spellStart"/>
       <w:r>
         <w:rPr>
           <w:rStyle w:val="Emphasis"/>
           <w:rFonts w:asciiTheme="minorHAnsi" w:eastAsiaTheme="majorEastAsia" w:hAnsiTheme="minorHAnsi" w:cstheme="minorHAnsi"/>
           <w:color w:val="212121"/>
         </w:rPr>
-        <w:t>(batch_size, hidden_size)</w:t>
+        <w:t>batch_size</w:t>
+      </w:r>
+      <w:proofErr w:type="spellEnd"/>
+      <w:r>
+        <w:rPr>
+          <w:rStyle w:val="Emphasis"/>
+          <w:rFonts w:asciiTheme="minorHAnsi" w:eastAsiaTheme="majorEastAsia" w:hAnsiTheme="minorHAnsi" w:cstheme="minorHAnsi"/>
+          <w:color w:val="212121"/>
+        </w:rPr>
+        <w:t xml:space="preserve">, </w:t>
+      </w:r>
+      <w:proofErr w:type="spellStart"/>
+      <w:r>
+        <w:rPr>
+          <w:rStyle w:val="Emphasis"/>
+          <w:rFonts w:asciiTheme="minorHAnsi" w:eastAsiaTheme="majorEastAsia" w:hAnsiTheme="minorHAnsi" w:cstheme="minorHAnsi"/>
+          <w:color w:val="212121"/>
+        </w:rPr>
+        <w:t>max_length</w:t>
+      </w:r>
+      <w:proofErr w:type="spellEnd"/>
+      <w:r>
+        <w:rPr>
+          <w:rStyle w:val="Emphasis"/>
+          <w:rFonts w:asciiTheme="minorHAnsi" w:eastAsiaTheme="majorEastAsia" w:hAnsiTheme="minorHAnsi" w:cstheme="minorHAnsi"/>
+          <w:color w:val="212121"/>
+        </w:rPr>
+        <w:t xml:space="preserve">, </w:t>
+      </w:r>
+      <w:proofErr w:type="spellStart"/>
+      <w:r>
+        <w:rPr>
+          <w:rStyle w:val="Emphasis"/>
+          <w:rFonts w:asciiTheme="minorHAnsi" w:eastAsiaTheme="majorEastAsia" w:hAnsiTheme="minorHAnsi" w:cstheme="minorHAnsi"/>
+          <w:color w:val="212121"/>
+        </w:rPr>
+        <w:t>hidden_size</w:t>
+      </w:r>
+      <w:proofErr w:type="spellEnd"/>
+      <w:r>
+        <w:rPr>
+          <w:rStyle w:val="Emphasis"/>
+          <w:rFonts w:asciiTheme="minorHAnsi" w:eastAsiaTheme="majorEastAsia" w:hAnsiTheme="minorHAnsi" w:cstheme="minorHAnsi"/>
+          <w:color w:val="212121"/>
+        </w:rPr>
+        <w:t>)</w:t>
+      </w:r>
+      <w:r>
+        <w:rPr>
+          <w:rFonts w:asciiTheme="minorHAnsi" w:hAnsiTheme="minorHAnsi" w:cstheme="minorHAnsi"/>
+          <w:color w:val="212121"/>
+        </w:rPr>
+        <w:t> and the encoder hidden state of shape </w:t>
+      </w:r>
+      <w:r>
+        <w:rPr>
+          <w:rStyle w:val="Emphasis"/>
+          <w:rFonts w:asciiTheme="minorHAnsi" w:eastAsiaTheme="majorEastAsia" w:hAnsiTheme="minorHAnsi" w:cstheme="minorHAnsi"/>
+          <w:color w:val="212121"/>
+        </w:rPr>
+        <w:t>(</w:t>
+      </w:r>
+      <w:proofErr w:type="spellStart"/>
+      <w:r>
+        <w:rPr>
+          <w:rStyle w:val="Emphasis"/>
+          <w:rFonts w:asciiTheme="minorHAnsi" w:eastAsiaTheme="majorEastAsia" w:hAnsiTheme="minorHAnsi" w:cstheme="minorHAnsi"/>
+          <w:color w:val="212121"/>
+        </w:rPr>
+        <w:t>batch_size</w:t>
+      </w:r>
+      <w:proofErr w:type="spellEnd"/>
+      <w:r>
+        <w:rPr>
+          <w:rStyle w:val="Emphasis"/>
+          <w:rFonts w:asciiTheme="minorHAnsi" w:eastAsiaTheme="majorEastAsia" w:hAnsiTheme="minorHAnsi" w:cstheme="minorHAnsi"/>
+          <w:color w:val="212121"/>
+        </w:rPr>
+        <w:t xml:space="preserve">, </w:t>
+      </w:r>
+      <w:proofErr w:type="spellStart"/>
+      <w:r>
+        <w:rPr>
+          <w:rStyle w:val="Emphasis"/>
+          <w:rFonts w:asciiTheme="minorHAnsi" w:eastAsiaTheme="majorEastAsia" w:hAnsiTheme="minorHAnsi" w:cstheme="minorHAnsi"/>
+          <w:color w:val="212121"/>
+        </w:rPr>
+        <w:t>hidden_size</w:t>
+      </w:r>
+      <w:proofErr w:type="spellEnd"/>
+      <w:r>
+        <w:rPr>
+          <w:rStyle w:val="Emphasis"/>
+          <w:rFonts w:asciiTheme="minorHAnsi" w:eastAsiaTheme="majorEastAsia" w:hAnsiTheme="minorHAnsi" w:cstheme="minorHAnsi"/>
+          <w:color w:val="212121"/>
+        </w:rPr>
+        <w:t>)</w:t>
       </w:r>
       <w:r>
         <w:rPr>
@@ -7874,6 +8002,7 @@
         </w:rPr>
         <w:t xml:space="preserve">The </w:t>
       </w:r>
+      <w:proofErr w:type="spellStart"/>
       <w:r>
         <w:rPr>
           <w:rFonts w:cstheme="minorHAnsi"/>
@@ -7882,7 +8011,30 @@
           <w:szCs w:val="24"/>
           <w:shd w:val="clear" w:color="auto" w:fill="FFFFFF"/>
         </w:rPr>
-        <w:t>pseudo-code:is as follow:</w:t>
+        <w:t>pseudo-code</w:t>
+      </w:r>
+      <w:proofErr w:type="gramStart"/>
+      <w:r>
+        <w:rPr>
+          <w:rFonts w:cstheme="minorHAnsi"/>
+          <w:color w:val="212121"/>
+          <w:sz w:val="24"/>
+          <w:szCs w:val="24"/>
+          <w:shd w:val="clear" w:color="auto" w:fill="FFFFFF"/>
+        </w:rPr>
+        <w:t>:is</w:t>
+      </w:r>
+      <w:proofErr w:type="spellEnd"/>
+      <w:proofErr w:type="gramEnd"/>
+      <w:r>
+        <w:rPr>
+          <w:rFonts w:cstheme="minorHAnsi"/>
+          <w:color w:val="212121"/>
+          <w:sz w:val="24"/>
+          <w:szCs w:val="24"/>
+          <w:shd w:val="clear" w:color="auto" w:fill="FFFFFF"/>
+        </w:rPr>
+        <w:t xml:space="preserve"> as follow:</w:t>
       </w:r>
     </w:p>
     <w:p>
@@ -7907,7 +8059,27 @@
           <w:sz w:val="24"/>
           <w:szCs w:val="24"/>
         </w:rPr>
-        <w:t>score = FC(tanh(FC(EO) + FC(H)))</w:t>
+        <w:t>score = FC(</w:t>
+      </w:r>
+      <w:proofErr w:type="spellStart"/>
+      <w:r>
+        <w:rPr>
+          <w:rFonts w:eastAsia="Times New Roman" w:cstheme="minorHAnsi"/>
+          <w:color w:val="212121"/>
+          <w:sz w:val="24"/>
+          <w:szCs w:val="24"/>
+        </w:rPr>
+        <w:t>tanh</w:t>
+      </w:r>
+      <w:proofErr w:type="spellEnd"/>
+      <w:r>
+        <w:rPr>
+          <w:rFonts w:eastAsia="Times New Roman" w:cstheme="minorHAnsi"/>
+          <w:color w:val="212121"/>
+          <w:sz w:val="24"/>
+          <w:szCs w:val="24"/>
+        </w:rPr>
+        <w:t>(FC(EO) + FC(H)))</w:t>
       </w:r>
     </w:p>
     <w:p>
@@ -7925,6 +8097,7 @@
           <w:szCs w:val="24"/>
         </w:rPr>
       </w:pPr>
+      <w:proofErr w:type="gramStart"/>
       <w:r>
         <w:rPr>
           <w:rFonts w:eastAsia="Times New Roman" w:cstheme="minorHAnsi"/>
@@ -7932,11 +8105,61 @@
           <w:sz w:val="24"/>
           <w:szCs w:val="24"/>
         </w:rPr>
-        <w:t>attention weights = softmax(score, axis = 1). Softmax by default is applied on the last axis but here we want to apply it on the </w:t>
-      </w:r>
+        <w:t>attention</w:t>
+      </w:r>
+      <w:proofErr w:type="gramEnd"/>
       <w:r>
         <w:rPr>
           <w:rFonts w:eastAsia="Times New Roman" w:cstheme="minorHAnsi"/>
+          <w:color w:val="212121"/>
+          <w:sz w:val="24"/>
+          <w:szCs w:val="24"/>
+        </w:rPr>
+        <w:t xml:space="preserve"> weights = </w:t>
+      </w:r>
+      <w:proofErr w:type="spellStart"/>
+      <w:r>
+        <w:rPr>
+          <w:rFonts w:eastAsia="Times New Roman" w:cstheme="minorHAnsi"/>
+          <w:color w:val="212121"/>
+          <w:sz w:val="24"/>
+          <w:szCs w:val="24"/>
+        </w:rPr>
+        <w:t>softmax</w:t>
+      </w:r>
+      <w:proofErr w:type="spellEnd"/>
+      <w:r>
+        <w:rPr>
+          <w:rFonts w:eastAsia="Times New Roman" w:cstheme="minorHAnsi"/>
+          <w:color w:val="212121"/>
+          <w:sz w:val="24"/>
+          <w:szCs w:val="24"/>
+        </w:rPr>
+        <w:t xml:space="preserve">(score, axis = 1). </w:t>
+      </w:r>
+      <w:proofErr w:type="spellStart"/>
+      <w:r>
+        <w:rPr>
+          <w:rFonts w:eastAsia="Times New Roman" w:cstheme="minorHAnsi"/>
+          <w:color w:val="212121"/>
+          <w:sz w:val="24"/>
+          <w:szCs w:val="24"/>
+        </w:rPr>
+        <w:t>Softmax</w:t>
+      </w:r>
+      <w:proofErr w:type="spellEnd"/>
+      <w:r>
+        <w:rPr>
+          <w:rFonts w:eastAsia="Times New Roman" w:cstheme="minorHAnsi"/>
+          <w:color w:val="212121"/>
+          <w:sz w:val="24"/>
+          <w:szCs w:val="24"/>
+        </w:rPr>
+        <w:t xml:space="preserve"> by default is applied on the last axis but here we want to apply it on the </w:t>
+      </w:r>
+      <w:r>
+        <w:rPr>
+          <w:rFonts w:eastAsia="Times New Roman" w:cstheme="minorHAnsi"/>
           <w:i/>
           <w:iCs/>
           <w:color w:val="212121"/>
@@ -7963,16 +8186,128 @@
           <w:sz w:val="24"/>
           <w:szCs w:val="24"/>
         </w:rPr>
-        <w:t>(batch_size, max_length, hidden_size)</w:t>
-      </w:r>
+        <w:t>(</w:t>
+      </w:r>
+      <w:proofErr w:type="spellStart"/>
       <w:r>
         <w:rPr>
           <w:rFonts w:eastAsia="Times New Roman" w:cstheme="minorHAnsi"/>
-          <w:color w:val="212121"/>
-          <w:sz w:val="24"/>
-          <w:szCs w:val="24"/>
-        </w:rPr>
-        <w:t>. Max_length is the length of our input. Since we are trying to assign a weight to each input, softmax should be applied on that axis.</w:t>
+          <w:i/>
+          <w:iCs/>
+          <w:color w:val="212121"/>
+          <w:sz w:val="24"/>
+          <w:szCs w:val="24"/>
+        </w:rPr>
+        <w:t>batch_size</w:t>
+      </w:r>
+      <w:proofErr w:type="spellEnd"/>
+      <w:r>
+        <w:rPr>
+          <w:rFonts w:eastAsia="Times New Roman" w:cstheme="minorHAnsi"/>
+          <w:i/>
+          <w:iCs/>
+          <w:color w:val="212121"/>
+          <w:sz w:val="24"/>
+          <w:szCs w:val="24"/>
+        </w:rPr>
+        <w:t xml:space="preserve">, </w:t>
+      </w:r>
+      <w:proofErr w:type="spellStart"/>
+      <w:r>
+        <w:rPr>
+          <w:rFonts w:eastAsia="Times New Roman" w:cstheme="minorHAnsi"/>
+          <w:i/>
+          <w:iCs/>
+          <w:color w:val="212121"/>
+          <w:sz w:val="24"/>
+          <w:szCs w:val="24"/>
+        </w:rPr>
+        <w:t>max_length</w:t>
+      </w:r>
+      <w:proofErr w:type="spellEnd"/>
+      <w:r>
+        <w:rPr>
+          <w:rFonts w:eastAsia="Times New Roman" w:cstheme="minorHAnsi"/>
+          <w:i/>
+          <w:iCs/>
+          <w:color w:val="212121"/>
+          <w:sz w:val="24"/>
+          <w:szCs w:val="24"/>
+        </w:rPr>
+        <w:t xml:space="preserve">, </w:t>
+      </w:r>
+      <w:proofErr w:type="spellStart"/>
+      <w:r>
+        <w:rPr>
+          <w:rFonts w:eastAsia="Times New Roman" w:cstheme="minorHAnsi"/>
+          <w:i/>
+          <w:iCs/>
+          <w:color w:val="212121"/>
+          <w:sz w:val="24"/>
+          <w:szCs w:val="24"/>
+        </w:rPr>
+        <w:t>hidden_size</w:t>
+      </w:r>
+      <w:proofErr w:type="spellEnd"/>
+      <w:r>
+        <w:rPr>
+          <w:rFonts w:eastAsia="Times New Roman" w:cstheme="minorHAnsi"/>
+          <w:i/>
+          <w:iCs/>
+          <w:color w:val="212121"/>
+          <w:sz w:val="24"/>
+          <w:szCs w:val="24"/>
+        </w:rPr>
+        <w:t>)</w:t>
+      </w:r>
+      <w:r>
+        <w:rPr>
+          <w:rFonts w:eastAsia="Times New Roman" w:cstheme="minorHAnsi"/>
+          <w:color w:val="212121"/>
+          <w:sz w:val="24"/>
+          <w:szCs w:val="24"/>
+        </w:rPr>
+        <w:t>. </w:t>
+      </w:r>
+      <w:proofErr w:type="spellStart"/>
+      <w:r>
+        <w:rPr>
+          <w:rFonts w:eastAsia="Times New Roman" w:cstheme="minorHAnsi"/>
+          <w:color w:val="212121"/>
+          <w:sz w:val="24"/>
+          <w:szCs w:val="24"/>
+        </w:rPr>
+        <w:t>Max_length</w:t>
+      </w:r>
+      <w:proofErr w:type="spellEnd"/>
+      <w:r>
+        <w:rPr>
+          <w:rFonts w:eastAsia="Times New Roman" w:cstheme="minorHAnsi"/>
+          <w:color w:val="212121"/>
+          <w:sz w:val="24"/>
+          <w:szCs w:val="24"/>
+        </w:rPr>
+        <w:t xml:space="preserve"> is the length of our input. Since we are trying to assign a weight to each input, </w:t>
+      </w:r>
+      <w:proofErr w:type="spellStart"/>
+      <w:r>
+        <w:rPr>
+          <w:rFonts w:eastAsia="Times New Roman" w:cstheme="minorHAnsi"/>
+          <w:color w:val="212121"/>
+          <w:sz w:val="24"/>
+          <w:szCs w:val="24"/>
+        </w:rPr>
+        <w:t>softmax</w:t>
+      </w:r>
+      <w:proofErr w:type="spellEnd"/>
+      <w:r>
+        <w:rPr>
+          <w:rFonts w:eastAsia="Times New Roman" w:cstheme="minorHAnsi"/>
+          <w:color w:val="212121"/>
+          <w:sz w:val="24"/>
+          <w:szCs w:val="24"/>
+        </w:rPr>
+        <w:t xml:space="preserve"> should be applied on that axis.</w:t>
       </w:r>
     </w:p>
     <w:p>
@@ -7990,6 +8325,7 @@
           <w:szCs w:val="24"/>
         </w:rPr>
       </w:pPr>
+      <w:proofErr w:type="gramStart"/>
       <w:r>
         <w:rPr>
           <w:rFonts w:eastAsia="Times New Roman" w:cstheme="minorHAnsi"/>
@@ -7997,7 +8333,17 @@
           <w:sz w:val="24"/>
           <w:szCs w:val="24"/>
         </w:rPr>
-        <w:t>context vector = sum(attention weights * EO, axis = 1). Same reason as above for choosing axis as 1.</w:t>
+        <w:t>context</w:t>
+      </w:r>
+      <w:proofErr w:type="gramEnd"/>
+      <w:r>
+        <w:rPr>
+          <w:rFonts w:eastAsia="Times New Roman" w:cstheme="minorHAnsi"/>
+          <w:color w:val="212121"/>
+          <w:sz w:val="24"/>
+          <w:szCs w:val="24"/>
+        </w:rPr>
+        <w:t xml:space="preserve"> vector = sum(attention weights * EO, axis = 1). Same reason as above for choosing axis as 1.</w:t>
       </w:r>
     </w:p>
     <w:p>
@@ -8015,6 +8361,7 @@
           <w:szCs w:val="24"/>
         </w:rPr>
       </w:pPr>
+      <w:proofErr w:type="gramStart"/>
       <w:r>
         <w:rPr>
           <w:rFonts w:eastAsia="Times New Roman" w:cstheme="minorHAnsi"/>
@@ -8022,7 +8369,17 @@
           <w:sz w:val="24"/>
           <w:szCs w:val="24"/>
         </w:rPr>
-        <w:t>embedding output = The input to the decoder X is passed through an embedding layer.</w:t>
+        <w:t>embedding</w:t>
+      </w:r>
+      <w:proofErr w:type="gramEnd"/>
+      <w:r>
+        <w:rPr>
+          <w:rFonts w:eastAsia="Times New Roman" w:cstheme="minorHAnsi"/>
+          <w:color w:val="212121"/>
+          <w:sz w:val="24"/>
+          <w:szCs w:val="24"/>
+        </w:rPr>
+        <w:t xml:space="preserve"> output = The input to the decoder X is passed through an embedding layer.</w:t>
       </w:r>
     </w:p>
     <w:p>
@@ -8047,7 +8404,27 @@
           <w:sz w:val="24"/>
           <w:szCs w:val="24"/>
         </w:rPr>
-        <w:t>merged vector = concat(embedding output, context vector)</w:t>
+        <w:t xml:space="preserve">merged vector = </w:t>
+      </w:r>
+      <w:proofErr w:type="spellStart"/>
+      <w:r>
+        <w:rPr>
+          <w:rFonts w:eastAsia="Times New Roman" w:cstheme="minorHAnsi"/>
+          <w:color w:val="212121"/>
+          <w:sz w:val="24"/>
+          <w:szCs w:val="24"/>
+        </w:rPr>
+        <w:t>concat</w:t>
+      </w:r>
+      <w:proofErr w:type="spellEnd"/>
+      <w:r>
+        <w:rPr>
+          <w:rFonts w:eastAsia="Times New Roman" w:cstheme="minorHAnsi"/>
+          <w:color w:val="212121"/>
+          <w:sz w:val="24"/>
+          <w:szCs w:val="24"/>
+        </w:rPr>
+        <w:t>(embedding output, context vector)</w:t>
       </w:r>
     </w:p>
     <w:p>
@@ -9557,7 +9934,27 @@
           <w:sz w:val="24"/>
           <w:szCs w:val="24"/>
         </w:rPr>
-        <w:t xml:space="preserve">[1] Kato, Mihoko. "A study of notation and sign writing systems for the deaf." </w:t>
+        <w:t xml:space="preserve">[1] Kato, </w:t>
+      </w:r>
+      <w:proofErr w:type="spellStart"/>
+      <w:r>
+        <w:rPr>
+          <w:rFonts w:asciiTheme="majorHAnsi" w:hAnsiTheme="majorHAnsi" w:cstheme="majorHAnsi"/>
+          <w:i/>
+          <w:sz w:val="24"/>
+          <w:szCs w:val="24"/>
+        </w:rPr>
+        <w:t>Mihoko</w:t>
+      </w:r>
+      <w:proofErr w:type="spellEnd"/>
+      <w:r>
+        <w:rPr>
+          <w:rFonts w:asciiTheme="majorHAnsi" w:hAnsiTheme="majorHAnsi" w:cstheme="majorHAnsi"/>
+          <w:i/>
+          <w:sz w:val="24"/>
+          <w:szCs w:val="24"/>
+        </w:rPr>
+        <w:t xml:space="preserve">. "A study of notation and sign writing systems for the deaf." </w:t>
       </w:r>
       <w:r>
         <w:rPr>
@@ -9627,7 +10024,31 @@
           <w:sz w:val="24"/>
           <w:szCs w:val="24"/>
         </w:rPr>
-        <w:t xml:space="preserve"> B. Mazor and B. L. Zeigler. The design of speech-interactive dialogs for transaction automation systems. Speech Communication,</w:t>
+        <w:t xml:space="preserve"> B. </w:t>
+      </w:r>
+      <w:proofErr w:type="spellStart"/>
+      <w:r>
+        <w:rPr>
+          <w:rFonts w:asciiTheme="majorHAnsi" w:hAnsiTheme="majorHAnsi" w:cstheme="majorHAnsi"/>
+          <w:i/>
+          <w:iCs/>
+          <w:color w:val="0D0D0D" w:themeColor="text1" w:themeTint="F2"/>
+          <w:sz w:val="24"/>
+          <w:szCs w:val="24"/>
+        </w:rPr>
+        <w:t>Mazor</w:t>
+      </w:r>
+      <w:proofErr w:type="spellEnd"/>
+      <w:r>
+        <w:rPr>
+          <w:rFonts w:asciiTheme="majorHAnsi" w:hAnsiTheme="majorHAnsi" w:cstheme="majorHAnsi"/>
+          <w:i/>
+          <w:iCs/>
+          <w:color w:val="0D0D0D" w:themeColor="text1" w:themeTint="F2"/>
+          <w:sz w:val="24"/>
+          <w:szCs w:val="24"/>
+        </w:rPr>
+        <w:t xml:space="preserve"> and B. L. Zeigler. The design of speech-interactive dialogs for transaction automation systems. Speech Communication,</w:t>
       </w:r>
     </w:p>
     <w:p>
@@ -9807,7 +10228,73 @@
           <w:sz w:val="24"/>
           <w:szCs w:val="20"/>
         </w:rPr>
-        <w:t>[5] Maiorana-Basas, Michella, and Claudia M. Pagliaro. "Technology use among adults who are deaf and hard of hearing: A national survey." Journal of deaf studies and deaf education 19.3 (2014): 400-410.</w:t>
+        <w:t xml:space="preserve">[5] </w:t>
+      </w:r>
+      <w:proofErr w:type="spellStart"/>
+      <w:r>
+        <w:rPr>
+          <w:rFonts w:asciiTheme="majorHAnsi" w:hAnsiTheme="majorHAnsi" w:cstheme="majorHAnsi"/>
+          <w:i/>
+          <w:iCs/>
+          <w:sz w:val="24"/>
+          <w:szCs w:val="20"/>
+        </w:rPr>
+        <w:t>Maiorana-Basas</w:t>
+      </w:r>
+      <w:proofErr w:type="spellEnd"/>
+      <w:r>
+        <w:rPr>
+          <w:rFonts w:asciiTheme="majorHAnsi" w:hAnsiTheme="majorHAnsi" w:cstheme="majorHAnsi"/>
+          <w:i/>
+          <w:iCs/>
+          <w:sz w:val="24"/>
+          <w:szCs w:val="20"/>
+        </w:rPr>
+        <w:t xml:space="preserve">, </w:t>
+      </w:r>
+      <w:proofErr w:type="spellStart"/>
+      <w:r>
+        <w:rPr>
+          <w:rFonts w:asciiTheme="majorHAnsi" w:hAnsiTheme="majorHAnsi" w:cstheme="majorHAnsi"/>
+          <w:i/>
+          <w:iCs/>
+          <w:sz w:val="24"/>
+          <w:szCs w:val="20"/>
+        </w:rPr>
+        <w:t>Michella</w:t>
+      </w:r>
+      <w:proofErr w:type="spellEnd"/>
+      <w:r>
+        <w:rPr>
+          <w:rFonts w:asciiTheme="majorHAnsi" w:hAnsiTheme="majorHAnsi" w:cstheme="majorHAnsi"/>
+          <w:i/>
+          <w:iCs/>
+          <w:sz w:val="24"/>
+          <w:szCs w:val="20"/>
+        </w:rPr>
+        <w:t xml:space="preserve">, and Claudia M. </w:t>
+      </w:r>
+      <w:proofErr w:type="spellStart"/>
+      <w:r>
+        <w:rPr>
+          <w:rFonts w:asciiTheme="majorHAnsi" w:hAnsiTheme="majorHAnsi" w:cstheme="majorHAnsi"/>
+          <w:i/>
+          <w:iCs/>
+          <w:sz w:val="24"/>
+          <w:szCs w:val="20"/>
+        </w:rPr>
+        <w:t>Pagliaro</w:t>
+      </w:r>
+      <w:proofErr w:type="spellEnd"/>
+      <w:r>
+        <w:rPr>
+          <w:rFonts w:asciiTheme="majorHAnsi" w:hAnsiTheme="majorHAnsi" w:cstheme="majorHAnsi"/>
+          <w:i/>
+          <w:iCs/>
+          <w:sz w:val="24"/>
+          <w:szCs w:val="20"/>
+        </w:rPr>
+        <w:t>. "Technology use among adults who are deaf and hard of hearing: A national survey." Journal of deaf studies and deaf education 19.3 (2014): 400-410.</w:t>
       </w:r>
     </w:p>
     <w:p>
@@ -9864,7 +10351,73 @@
           <w:sz w:val="24"/>
           <w:szCs w:val="24"/>
         </w:rPr>
-        <w:t xml:space="preserve">Al-Fityani, Kinda, and Carol Padden. "Sign language geography in the Arab world." Sign </w:t>
+        <w:t>Al-</w:t>
+      </w:r>
+      <w:proofErr w:type="spellStart"/>
+      <w:r>
+        <w:rPr>
+          <w:rFonts w:asciiTheme="majorHAnsi" w:hAnsiTheme="majorHAnsi" w:cstheme="majorHAnsi"/>
+          <w:i/>
+          <w:iCs/>
+          <w:sz w:val="24"/>
+          <w:szCs w:val="24"/>
+        </w:rPr>
+        <w:t>Fityani</w:t>
+      </w:r>
+      <w:proofErr w:type="spellEnd"/>
+      <w:r>
+        <w:rPr>
+          <w:rFonts w:asciiTheme="majorHAnsi" w:hAnsiTheme="majorHAnsi" w:cstheme="majorHAnsi"/>
+          <w:i/>
+          <w:iCs/>
+          <w:sz w:val="24"/>
+          <w:szCs w:val="24"/>
+        </w:rPr>
+        <w:t xml:space="preserve">, </w:t>
+      </w:r>
+      <w:proofErr w:type="spellStart"/>
+      <w:r>
+        <w:rPr>
+          <w:rFonts w:asciiTheme="majorHAnsi" w:hAnsiTheme="majorHAnsi" w:cstheme="majorHAnsi"/>
+          <w:i/>
+          <w:iCs/>
+          <w:sz w:val="24"/>
+          <w:szCs w:val="24"/>
+        </w:rPr>
+        <w:t>Kinda</w:t>
+      </w:r>
+      <w:proofErr w:type="spellEnd"/>
+      <w:r>
+        <w:rPr>
+          <w:rFonts w:asciiTheme="majorHAnsi" w:hAnsiTheme="majorHAnsi" w:cstheme="majorHAnsi"/>
+          <w:i/>
+          <w:iCs/>
+          <w:sz w:val="24"/>
+          <w:szCs w:val="24"/>
+        </w:rPr>
+        <w:t xml:space="preserve">, and Carol </w:t>
+      </w:r>
+      <w:proofErr w:type="spellStart"/>
+      <w:r>
+        <w:rPr>
+          <w:rFonts w:asciiTheme="majorHAnsi" w:hAnsiTheme="majorHAnsi" w:cstheme="majorHAnsi"/>
+          <w:i/>
+          <w:iCs/>
+          <w:sz w:val="24"/>
+          <w:szCs w:val="24"/>
+        </w:rPr>
+        <w:t>Padden</w:t>
+      </w:r>
+      <w:proofErr w:type="spellEnd"/>
+      <w:r>
+        <w:rPr>
+          <w:rFonts w:asciiTheme="majorHAnsi" w:hAnsiTheme="majorHAnsi" w:cstheme="majorHAnsi"/>
+          <w:i/>
+          <w:iCs/>
+          <w:sz w:val="24"/>
+          <w:szCs w:val="24"/>
+        </w:rPr>
+        <w:t xml:space="preserve">. "Sign language geography in the Arab world." Sign </w:t>
       </w:r>
       <w:r>
         <w:rPr>
@@ -9981,20 +10534,21 @@
           <w:szCs w:val="20"/>
           <w:shd w:val="clear" w:color="auto" w:fill="FFFFFF"/>
         </w:rPr>
-        <w:t>] Cox, S., Lincoln, M., Tryggvason, J., Nakisa, M., Wells, M., Tutt, M. and Abbott, S., 2002, July. Tessa, a system to aid communication with deaf people. In </w:t>
-      </w:r>
-      <w:r>
-        <w:rPr>
-          <w:rFonts w:asciiTheme="majorHAnsi" w:hAnsiTheme="majorHAnsi" w:cstheme="majorHAnsi"/>
-          <w:i/>
-          <w:iCs/>
+        <w:t xml:space="preserve">] Cox, S., Lincoln, M., </w:t>
+      </w:r>
+      <w:proofErr w:type="spellStart"/>
+      <w:r>
+        <w:rPr>
+          <w:rFonts w:asciiTheme="majorHAnsi" w:hAnsiTheme="majorHAnsi" w:cstheme="majorHAnsi"/>
+          <w:i/>
           <w:color w:val="222222"/>
           <w:sz w:val="24"/>
           <w:szCs w:val="20"/>
           <w:shd w:val="clear" w:color="auto" w:fill="FFFFFF"/>
         </w:rPr>
-        <w:t>Proceedings of the fifth international ACM conference on Assistive technologies</w:t>
-      </w:r>
+        <w:t>Tryggvason</w:t>
+      </w:r>
+      <w:proofErr w:type="spellEnd"/>
       <w:r>
         <w:rPr>
           <w:rFonts w:asciiTheme="majorHAnsi" w:hAnsiTheme="majorHAnsi" w:cstheme="majorHAnsi"/>
@@ -10004,15 +10558,10 @@
           <w:szCs w:val="20"/>
           <w:shd w:val="clear" w:color="auto" w:fill="FFFFFF"/>
         </w:rPr>
-        <w:t> (pp. 205-212). ACM.</w:t>
-      </w:r>
-    </w:p>
-    <w:p>
-      <w:pPr>
-        <w:autoSpaceDE w:val="0"/>
-        <w:autoSpaceDN w:val="0"/>
-        <w:adjustRightInd w:val="0"/>
-        <w:spacing w:after="0" w:line="240" w:lineRule="auto"/>
+        <w:t xml:space="preserve">, J., </w:t>
+      </w:r>
+      <w:proofErr w:type="spellStart"/>
+      <w:r>
         <w:rPr>
           <w:rFonts w:asciiTheme="majorHAnsi" w:hAnsiTheme="majorHAnsi" w:cstheme="majorHAnsi"/>
           <w:i/>
@@ -10021,31 +10570,151 @@
           <w:szCs w:val="20"/>
           <w:shd w:val="clear" w:color="auto" w:fill="FFFFFF"/>
         </w:rPr>
-      </w:pPr>
-    </w:p>
-    <w:p>
-      <w:pPr>
-        <w:autoSpaceDE w:val="0"/>
-        <w:autoSpaceDN w:val="0"/>
-        <w:adjustRightInd w:val="0"/>
-        <w:spacing w:after="0" w:line="240" w:lineRule="auto"/>
-        <w:rPr>
-          <w:rFonts w:asciiTheme="majorHAnsi" w:hAnsiTheme="majorHAnsi" w:cstheme="majorHAnsi"/>
-          <w:i/>
-          <w:iCs/>
-          <w:sz w:val="24"/>
-          <w:szCs w:val="24"/>
-        </w:rPr>
-      </w:pPr>
-      <w:r>
-        <w:rPr>
-          <w:rFonts w:asciiTheme="majorHAnsi" w:hAnsiTheme="majorHAnsi" w:cstheme="majorHAnsi"/>
-          <w:i/>
-          <w:iCs/>
-          <w:sz w:val="24"/>
-          <w:szCs w:val="24"/>
-        </w:rPr>
-        <w:t xml:space="preserve">[9] U. Gollner et al., "Mobile Lorm glove introducing a communication device for deaf-blind people", </w:t>
+        <w:t>Nakisa</w:t>
+      </w:r>
+      <w:proofErr w:type="spellEnd"/>
+      <w:r>
+        <w:rPr>
+          <w:rFonts w:asciiTheme="majorHAnsi" w:hAnsiTheme="majorHAnsi" w:cstheme="majorHAnsi"/>
+          <w:i/>
+          <w:color w:val="222222"/>
+          <w:sz w:val="24"/>
+          <w:szCs w:val="20"/>
+          <w:shd w:val="clear" w:color="auto" w:fill="FFFFFF"/>
+        </w:rPr>
+        <w:t xml:space="preserve">, M., Wells, M., </w:t>
+      </w:r>
+      <w:proofErr w:type="spellStart"/>
+      <w:r>
+        <w:rPr>
+          <w:rFonts w:asciiTheme="majorHAnsi" w:hAnsiTheme="majorHAnsi" w:cstheme="majorHAnsi"/>
+          <w:i/>
+          <w:color w:val="222222"/>
+          <w:sz w:val="24"/>
+          <w:szCs w:val="20"/>
+          <w:shd w:val="clear" w:color="auto" w:fill="FFFFFF"/>
+        </w:rPr>
+        <w:t>Tutt</w:t>
+      </w:r>
+      <w:proofErr w:type="spellEnd"/>
+      <w:r>
+        <w:rPr>
+          <w:rFonts w:asciiTheme="majorHAnsi" w:hAnsiTheme="majorHAnsi" w:cstheme="majorHAnsi"/>
+          <w:i/>
+          <w:color w:val="222222"/>
+          <w:sz w:val="24"/>
+          <w:szCs w:val="20"/>
+          <w:shd w:val="clear" w:color="auto" w:fill="FFFFFF"/>
+        </w:rPr>
+        <w:t>, M. and Abbott, S., 2002, July. Tessa, a system to aid communication with deaf people. In </w:t>
+      </w:r>
+      <w:r>
+        <w:rPr>
+          <w:rFonts w:asciiTheme="majorHAnsi" w:hAnsiTheme="majorHAnsi" w:cstheme="majorHAnsi"/>
+          <w:i/>
+          <w:iCs/>
+          <w:color w:val="222222"/>
+          <w:sz w:val="24"/>
+          <w:szCs w:val="20"/>
+          <w:shd w:val="clear" w:color="auto" w:fill="FFFFFF"/>
+        </w:rPr>
+        <w:t>Proceedings of the fifth international ACM conference on Assistive technologies</w:t>
+      </w:r>
+      <w:r>
+        <w:rPr>
+          <w:rFonts w:asciiTheme="majorHAnsi" w:hAnsiTheme="majorHAnsi" w:cstheme="majorHAnsi"/>
+          <w:i/>
+          <w:color w:val="222222"/>
+          <w:sz w:val="24"/>
+          <w:szCs w:val="20"/>
+          <w:shd w:val="clear" w:color="auto" w:fill="FFFFFF"/>
+        </w:rPr>
+        <w:t> (pp. 205-212). ACM.</w:t>
+      </w:r>
+    </w:p>
+    <w:p>
+      <w:pPr>
+        <w:autoSpaceDE w:val="0"/>
+        <w:autoSpaceDN w:val="0"/>
+        <w:adjustRightInd w:val="0"/>
+        <w:spacing w:after="0" w:line="240" w:lineRule="auto"/>
+        <w:rPr>
+          <w:rFonts w:asciiTheme="majorHAnsi" w:hAnsiTheme="majorHAnsi" w:cstheme="majorHAnsi"/>
+          <w:i/>
+          <w:color w:val="222222"/>
+          <w:sz w:val="24"/>
+          <w:szCs w:val="20"/>
+          <w:shd w:val="clear" w:color="auto" w:fill="FFFFFF"/>
+        </w:rPr>
+      </w:pPr>
+    </w:p>
+    <w:p>
+      <w:pPr>
+        <w:autoSpaceDE w:val="0"/>
+        <w:autoSpaceDN w:val="0"/>
+        <w:adjustRightInd w:val="0"/>
+        <w:spacing w:after="0" w:line="240" w:lineRule="auto"/>
+        <w:rPr>
+          <w:rFonts w:asciiTheme="majorHAnsi" w:hAnsiTheme="majorHAnsi" w:cstheme="majorHAnsi"/>
+          <w:i/>
+          <w:iCs/>
+          <w:sz w:val="24"/>
+          <w:szCs w:val="24"/>
+        </w:rPr>
+      </w:pPr>
+      <w:r>
+        <w:rPr>
+          <w:rFonts w:asciiTheme="majorHAnsi" w:hAnsiTheme="majorHAnsi" w:cstheme="majorHAnsi"/>
+          <w:i/>
+          <w:iCs/>
+          <w:sz w:val="24"/>
+          <w:szCs w:val="24"/>
+        </w:rPr>
+        <w:t xml:space="preserve">[9] U. </w:t>
+      </w:r>
+      <w:proofErr w:type="spellStart"/>
+      <w:r>
+        <w:rPr>
+          <w:rFonts w:asciiTheme="majorHAnsi" w:hAnsiTheme="majorHAnsi" w:cstheme="majorHAnsi"/>
+          <w:i/>
+          <w:iCs/>
+          <w:sz w:val="24"/>
+          <w:szCs w:val="24"/>
+        </w:rPr>
+        <w:t>Gollner</w:t>
+      </w:r>
+      <w:proofErr w:type="spellEnd"/>
+      <w:r>
+        <w:rPr>
+          <w:rFonts w:asciiTheme="majorHAnsi" w:hAnsiTheme="majorHAnsi" w:cstheme="majorHAnsi"/>
+          <w:i/>
+          <w:iCs/>
+          <w:sz w:val="24"/>
+          <w:szCs w:val="24"/>
+        </w:rPr>
+        <w:t xml:space="preserve"> et al., "Mobile </w:t>
+      </w:r>
+      <w:proofErr w:type="spellStart"/>
+      <w:r>
+        <w:rPr>
+          <w:rFonts w:asciiTheme="majorHAnsi" w:hAnsiTheme="majorHAnsi" w:cstheme="majorHAnsi"/>
+          <w:i/>
+          <w:iCs/>
+          <w:sz w:val="24"/>
+          <w:szCs w:val="24"/>
+        </w:rPr>
+        <w:t>Lorm</w:t>
+      </w:r>
+      <w:proofErr w:type="spellEnd"/>
+      <w:r>
+        <w:rPr>
+          <w:rFonts w:asciiTheme="majorHAnsi" w:hAnsiTheme="majorHAnsi" w:cstheme="majorHAnsi"/>
+          <w:i/>
+          <w:iCs/>
+          <w:sz w:val="24"/>
+          <w:szCs w:val="24"/>
+        </w:rPr>
+        <w:t xml:space="preserve"> glove introducing a communication device for deaf-blind people", </w:t>
       </w:r>
       <w:r>
         <w:rPr>
@@ -10106,7 +10775,95 @@
           <w:sz w:val="24"/>
           <w:szCs w:val="24"/>
         </w:rPr>
-        <w:t>[10] Rajamohan, Anbarasi, R. Hemavathy, and M. Dhanalakshmi. "Deaf-mute communication interpreter." International Journal of Scientific Engineering and Technology 2.5 (2013): 336-341.</w:t>
+        <w:t xml:space="preserve">[10] </w:t>
+      </w:r>
+      <w:proofErr w:type="spellStart"/>
+      <w:r>
+        <w:rPr>
+          <w:rFonts w:asciiTheme="majorHAnsi" w:hAnsiTheme="majorHAnsi" w:cstheme="majorHAnsi"/>
+          <w:i/>
+          <w:iCs/>
+          <w:sz w:val="24"/>
+          <w:szCs w:val="24"/>
+        </w:rPr>
+        <w:t>Rajamohan</w:t>
+      </w:r>
+      <w:proofErr w:type="spellEnd"/>
+      <w:r>
+        <w:rPr>
+          <w:rFonts w:asciiTheme="majorHAnsi" w:hAnsiTheme="majorHAnsi" w:cstheme="majorHAnsi"/>
+          <w:i/>
+          <w:iCs/>
+          <w:sz w:val="24"/>
+          <w:szCs w:val="24"/>
+        </w:rPr>
+        <w:t xml:space="preserve">, </w:t>
+      </w:r>
+      <w:proofErr w:type="spellStart"/>
+      <w:r>
+        <w:rPr>
+          <w:rFonts w:asciiTheme="majorHAnsi" w:hAnsiTheme="majorHAnsi" w:cstheme="majorHAnsi"/>
+          <w:i/>
+          <w:iCs/>
+          <w:sz w:val="24"/>
+          <w:szCs w:val="24"/>
+        </w:rPr>
+        <w:t>Anbarasi</w:t>
+      </w:r>
+      <w:proofErr w:type="spellEnd"/>
+      <w:r>
+        <w:rPr>
+          <w:rFonts w:asciiTheme="majorHAnsi" w:hAnsiTheme="majorHAnsi" w:cstheme="majorHAnsi"/>
+          <w:i/>
+          <w:iCs/>
+          <w:sz w:val="24"/>
+          <w:szCs w:val="24"/>
+        </w:rPr>
+        <w:t xml:space="preserve">, R. </w:t>
+      </w:r>
+      <w:proofErr w:type="spellStart"/>
+      <w:r>
+        <w:rPr>
+          <w:rFonts w:asciiTheme="majorHAnsi" w:hAnsiTheme="majorHAnsi" w:cstheme="majorHAnsi"/>
+          <w:i/>
+          <w:iCs/>
+          <w:sz w:val="24"/>
+          <w:szCs w:val="24"/>
+        </w:rPr>
+        <w:t>Hemavathy</w:t>
+      </w:r>
+      <w:proofErr w:type="spellEnd"/>
+      <w:r>
+        <w:rPr>
+          <w:rFonts w:asciiTheme="majorHAnsi" w:hAnsiTheme="majorHAnsi" w:cstheme="majorHAnsi"/>
+          <w:i/>
+          <w:iCs/>
+          <w:sz w:val="24"/>
+          <w:szCs w:val="24"/>
+        </w:rPr>
+        <w:t xml:space="preserve">, and M. </w:t>
+      </w:r>
+      <w:proofErr w:type="spellStart"/>
+      <w:r>
+        <w:rPr>
+          <w:rFonts w:asciiTheme="majorHAnsi" w:hAnsiTheme="majorHAnsi" w:cstheme="majorHAnsi"/>
+          <w:i/>
+          <w:iCs/>
+          <w:sz w:val="24"/>
+          <w:szCs w:val="24"/>
+        </w:rPr>
+        <w:t>Dhanalakshmi</w:t>
+      </w:r>
+      <w:proofErr w:type="spellEnd"/>
+      <w:r>
+        <w:rPr>
+          <w:rFonts w:asciiTheme="majorHAnsi" w:hAnsiTheme="majorHAnsi" w:cstheme="majorHAnsi"/>
+          <w:i/>
+          <w:iCs/>
+          <w:sz w:val="24"/>
+          <w:szCs w:val="24"/>
+        </w:rPr>
+        <w:t>. "Deaf-mute communication interpreter." International Journal of Scientific Engineering and Technology 2.5 (2013): 336-341.</w:t>
       </w:r>
     </w:p>
     <w:p>
@@ -10152,45 +10909,127 @@
           <w:sz w:val="24"/>
           <w:szCs w:val="24"/>
         </w:rPr>
-        <w:t>Khaled Assaleh, M. Al-Rousan. Recognition of Arabic Sign Language Alphabet Using Polynomial Classifiers. EURASIP Journal on Applied Signal Processing 2005:13, 2136–2145</w:t>
-      </w:r>
-    </w:p>
-    <w:p>
-      <w:pPr>
-        <w:autoSpaceDE w:val="0"/>
-        <w:autoSpaceDN w:val="0"/>
-        <w:adjustRightInd w:val="0"/>
-        <w:spacing w:after="0" w:line="240" w:lineRule="auto"/>
-        <w:rPr>
-          <w:rFonts w:asciiTheme="majorHAnsi" w:hAnsiTheme="majorHAnsi" w:cstheme="majorHAnsi"/>
-          <w:sz w:val="24"/>
-          <w:szCs w:val="24"/>
-        </w:rPr>
-      </w:pPr>
-    </w:p>
-    <w:p>
-      <w:pPr>
-        <w:autoSpaceDE w:val="0"/>
-        <w:autoSpaceDN w:val="0"/>
-        <w:adjustRightInd w:val="0"/>
-        <w:spacing w:after="0" w:line="240" w:lineRule="auto"/>
-        <w:rPr>
-          <w:rFonts w:asciiTheme="majorHAnsi" w:hAnsiTheme="majorHAnsi" w:cstheme="majorHAnsi"/>
-          <w:i/>
-          <w:iCs/>
-          <w:sz w:val="24"/>
-          <w:szCs w:val="24"/>
-        </w:rPr>
-      </w:pPr>
-      <w:r>
-        <w:rPr>
-          <w:rFonts w:asciiTheme="majorHAnsi" w:hAnsiTheme="majorHAnsi" w:cstheme="majorHAnsi"/>
-          <w:i/>
-          <w:iCs/>
-          <w:sz w:val="24"/>
-          <w:szCs w:val="24"/>
-        </w:rPr>
-        <w:t>[12] Matt Huenerfauth. Generating American Sign Language Classifier Predicates For English-To Asl Machine Translation. Ph.D dissertation, University of Pennsylvania, Department of Computer and Information Science, Philadelphia, PA, USA 2006</w:t>
+        <w:t xml:space="preserve">Khaled </w:t>
+      </w:r>
+      <w:proofErr w:type="spellStart"/>
+      <w:r>
+        <w:rPr>
+          <w:rFonts w:asciiTheme="majorHAnsi" w:hAnsiTheme="majorHAnsi" w:cstheme="majorHAnsi"/>
+          <w:sz w:val="24"/>
+          <w:szCs w:val="24"/>
+        </w:rPr>
+        <w:t>Assaleh</w:t>
+      </w:r>
+      <w:proofErr w:type="spellEnd"/>
+      <w:r>
+        <w:rPr>
+          <w:rFonts w:asciiTheme="majorHAnsi" w:hAnsiTheme="majorHAnsi" w:cstheme="majorHAnsi"/>
+          <w:sz w:val="24"/>
+          <w:szCs w:val="24"/>
+        </w:rPr>
+        <w:t>, M. Al-</w:t>
+      </w:r>
+      <w:proofErr w:type="spellStart"/>
+      <w:r>
+        <w:rPr>
+          <w:rFonts w:asciiTheme="majorHAnsi" w:hAnsiTheme="majorHAnsi" w:cstheme="majorHAnsi"/>
+          <w:sz w:val="24"/>
+          <w:szCs w:val="24"/>
+        </w:rPr>
+        <w:t>Rousan</w:t>
+      </w:r>
+      <w:proofErr w:type="spellEnd"/>
+      <w:r>
+        <w:rPr>
+          <w:rFonts w:asciiTheme="majorHAnsi" w:hAnsiTheme="majorHAnsi" w:cstheme="majorHAnsi"/>
+          <w:sz w:val="24"/>
+          <w:szCs w:val="24"/>
+        </w:rPr>
+        <w:t>. Recognition of Arabic Sign Language Alphabet Using Polynomial Classifiers. EURASIP Journal on Applied Signal Processing 2005:13, 2136–2145</w:t>
+      </w:r>
+    </w:p>
+    <w:p>
+      <w:pPr>
+        <w:autoSpaceDE w:val="0"/>
+        <w:autoSpaceDN w:val="0"/>
+        <w:adjustRightInd w:val="0"/>
+        <w:spacing w:after="0" w:line="240" w:lineRule="auto"/>
+        <w:rPr>
+          <w:rFonts w:asciiTheme="majorHAnsi" w:hAnsiTheme="majorHAnsi" w:cstheme="majorHAnsi"/>
+          <w:sz w:val="24"/>
+          <w:szCs w:val="24"/>
+        </w:rPr>
+      </w:pPr>
+    </w:p>
+    <w:p>
+      <w:pPr>
+        <w:autoSpaceDE w:val="0"/>
+        <w:autoSpaceDN w:val="0"/>
+        <w:adjustRightInd w:val="0"/>
+        <w:spacing w:after="0" w:line="240" w:lineRule="auto"/>
+        <w:rPr>
+          <w:rFonts w:asciiTheme="majorHAnsi" w:hAnsiTheme="majorHAnsi" w:cstheme="majorHAnsi"/>
+          <w:i/>
+          <w:iCs/>
+          <w:sz w:val="24"/>
+          <w:szCs w:val="24"/>
+        </w:rPr>
+      </w:pPr>
+      <w:r>
+        <w:rPr>
+          <w:rFonts w:asciiTheme="majorHAnsi" w:hAnsiTheme="majorHAnsi" w:cstheme="majorHAnsi"/>
+          <w:i/>
+          <w:iCs/>
+          <w:sz w:val="24"/>
+          <w:szCs w:val="24"/>
+        </w:rPr>
+        <w:t xml:space="preserve">[12] Matt Huenerfauth. Generating American Sign Language Classifier Predicates For English-To </w:t>
+      </w:r>
+      <w:proofErr w:type="spellStart"/>
+      <w:proofErr w:type="gramStart"/>
+      <w:r>
+        <w:rPr>
+          <w:rFonts w:asciiTheme="majorHAnsi" w:hAnsiTheme="majorHAnsi" w:cstheme="majorHAnsi"/>
+          <w:i/>
+          <w:iCs/>
+          <w:sz w:val="24"/>
+          <w:szCs w:val="24"/>
+        </w:rPr>
+        <w:t>Asl</w:t>
+      </w:r>
+      <w:proofErr w:type="spellEnd"/>
+      <w:proofErr w:type="gramEnd"/>
+      <w:r>
+        <w:rPr>
+          <w:rFonts w:asciiTheme="majorHAnsi" w:hAnsiTheme="majorHAnsi" w:cstheme="majorHAnsi"/>
+          <w:i/>
+          <w:iCs/>
+          <w:sz w:val="24"/>
+          <w:szCs w:val="24"/>
+        </w:rPr>
+        <w:t xml:space="preserve"> Machine Translation. </w:t>
+      </w:r>
+      <w:proofErr w:type="spellStart"/>
+      <w:r>
+        <w:rPr>
+          <w:rFonts w:asciiTheme="majorHAnsi" w:hAnsiTheme="majorHAnsi" w:cstheme="majorHAnsi"/>
+          <w:i/>
+          <w:iCs/>
+          <w:sz w:val="24"/>
+          <w:szCs w:val="24"/>
+        </w:rPr>
+        <w:t>Ph.D</w:t>
+      </w:r>
+      <w:proofErr w:type="spellEnd"/>
+      <w:r>
+        <w:rPr>
+          <w:rFonts w:asciiTheme="majorHAnsi" w:hAnsiTheme="majorHAnsi" w:cstheme="majorHAnsi"/>
+          <w:i/>
+          <w:iCs/>
+          <w:sz w:val="24"/>
+          <w:szCs w:val="24"/>
+        </w:rPr>
+        <w:t xml:space="preserve"> dissertation, University of Pennsylvania, Department of Computer and Information Science, Philadelphia, PA, USA 2006</w:t>
       </w:r>
     </w:p>
     <w:p>
@@ -10216,127 +11055,415 @@
           <w:szCs w:val="24"/>
         </w:rPr>
         <w:lastRenderedPageBreak/>
-        <w:t>[13] Halawani, Sami M. "Arabic sign language translation system on mobile devices." IJCSNS International Journal of Computer Science and Network Security 8.1 (2008): 251-256.</w:t>
-      </w:r>
-    </w:p>
-    <w:p>
-      <w:pPr>
-        <w:autoSpaceDE w:val="0"/>
-        <w:autoSpaceDN w:val="0"/>
-        <w:adjustRightInd w:val="0"/>
-        <w:spacing w:after="0" w:line="240" w:lineRule="auto"/>
-        <w:rPr>
-          <w:rFonts w:asciiTheme="majorHAnsi" w:hAnsiTheme="majorHAnsi" w:cstheme="majorHAnsi"/>
-          <w:i/>
-          <w:iCs/>
-          <w:sz w:val="24"/>
-          <w:szCs w:val="24"/>
-        </w:rPr>
-      </w:pPr>
-    </w:p>
-    <w:p>
-      <w:pPr>
-        <w:autoSpaceDE w:val="0"/>
-        <w:autoSpaceDN w:val="0"/>
-        <w:adjustRightInd w:val="0"/>
-        <w:spacing w:after="0" w:line="240" w:lineRule="auto"/>
-        <w:rPr>
-          <w:rFonts w:asciiTheme="majorHAnsi" w:hAnsiTheme="majorHAnsi" w:cstheme="majorHAnsi"/>
-          <w:i/>
-          <w:iCs/>
-          <w:sz w:val="24"/>
-          <w:szCs w:val="24"/>
-        </w:rPr>
-      </w:pPr>
-      <w:r>
-        <w:rPr>
-          <w:rFonts w:asciiTheme="majorHAnsi" w:hAnsiTheme="majorHAnsi" w:cstheme="majorHAnsi"/>
-          <w:i/>
-          <w:iCs/>
-          <w:sz w:val="24"/>
-          <w:szCs w:val="24"/>
-        </w:rPr>
-        <w:t>[14] Rodríguez, M.A. (1991). “Lenguaje de signos” Phd Dissertation. Confederación Nacional de Sordos Españoles (CNSE) and ONCE. Madrid. Spain. 1991.</w:t>
-      </w:r>
-    </w:p>
-    <w:p>
-      <w:pPr>
-        <w:autoSpaceDE w:val="0"/>
-        <w:autoSpaceDN w:val="0"/>
-        <w:adjustRightInd w:val="0"/>
-        <w:spacing w:after="0" w:line="240" w:lineRule="auto"/>
-        <w:rPr>
-          <w:rFonts w:asciiTheme="majorHAnsi" w:hAnsiTheme="majorHAnsi" w:cstheme="majorHAnsi"/>
-          <w:i/>
-          <w:iCs/>
-          <w:sz w:val="24"/>
-          <w:szCs w:val="24"/>
-        </w:rPr>
-      </w:pPr>
-    </w:p>
-    <w:p>
-      <w:pPr>
-        <w:autoSpaceDE w:val="0"/>
-        <w:autoSpaceDN w:val="0"/>
-        <w:adjustRightInd w:val="0"/>
-        <w:spacing w:after="0" w:line="240" w:lineRule="auto"/>
-        <w:rPr>
-          <w:rFonts w:asciiTheme="majorHAnsi" w:hAnsiTheme="majorHAnsi" w:cstheme="majorHAnsi"/>
-          <w:i/>
-          <w:iCs/>
-          <w:sz w:val="24"/>
-          <w:szCs w:val="24"/>
-        </w:rPr>
-      </w:pPr>
-      <w:r>
-        <w:rPr>
-          <w:rFonts w:asciiTheme="majorHAnsi" w:hAnsiTheme="majorHAnsi" w:cstheme="majorHAnsi"/>
-          <w:i/>
-          <w:iCs/>
-          <w:sz w:val="24"/>
-          <w:szCs w:val="24"/>
-        </w:rPr>
-        <w:t>[15] San-Segundo, R., Barra, R., D'Haro, L.F., Montero, J.M., Córdoba, R. and Ferreiros, J., 2006. A spanish speech to sign language translation system for assisting deaf-mute people. In Ninth International Conference on Spoken Language Processing.</w:t>
-      </w:r>
-    </w:p>
-    <w:p>
-      <w:pPr>
-        <w:autoSpaceDE w:val="0"/>
-        <w:autoSpaceDN w:val="0"/>
-        <w:adjustRightInd w:val="0"/>
-        <w:spacing w:after="0" w:line="240" w:lineRule="auto"/>
-        <w:rPr>
-          <w:rFonts w:asciiTheme="majorHAnsi" w:hAnsiTheme="majorHAnsi" w:cstheme="majorHAnsi"/>
-          <w:i/>
-          <w:iCs/>
-          <w:sz w:val="24"/>
-          <w:szCs w:val="24"/>
-        </w:rPr>
-      </w:pPr>
-    </w:p>
-    <w:p>
-      <w:pPr>
-        <w:autoSpaceDE w:val="0"/>
-        <w:autoSpaceDN w:val="0"/>
-        <w:adjustRightInd w:val="0"/>
-        <w:spacing w:after="0" w:line="240" w:lineRule="auto"/>
-        <w:rPr>
-          <w:rFonts w:asciiTheme="majorHAnsi" w:hAnsiTheme="majorHAnsi" w:cstheme="majorHAnsi"/>
-          <w:i/>
-          <w:iCs/>
-          <w:sz w:val="24"/>
-          <w:szCs w:val="24"/>
-        </w:rPr>
-      </w:pPr>
-      <w:r>
-        <w:rPr>
-          <w:rFonts w:asciiTheme="majorHAnsi" w:hAnsiTheme="majorHAnsi" w:cstheme="majorHAnsi"/>
-          <w:i/>
-          <w:iCs/>
-          <w:sz w:val="24"/>
-          <w:szCs w:val="24"/>
-        </w:rPr>
-        <w:t>[16] Matthews, T., Carter, S., Pai, C., Fong, J. and Mankoff, J., 2006, September. Scribe4Me: Evaluating a mobile sound transcription tool for the deaf. In International Conference on Ubiquitous Computing (pp. 159-176). Springer, Berlin, Heidelberg.</w:t>
+        <w:t xml:space="preserve">[13] </w:t>
+      </w:r>
+      <w:proofErr w:type="spellStart"/>
+      <w:r>
+        <w:rPr>
+          <w:rFonts w:asciiTheme="majorHAnsi" w:hAnsiTheme="majorHAnsi" w:cstheme="majorHAnsi"/>
+          <w:i/>
+          <w:iCs/>
+          <w:sz w:val="24"/>
+          <w:szCs w:val="24"/>
+        </w:rPr>
+        <w:t>Halawani</w:t>
+      </w:r>
+      <w:proofErr w:type="spellEnd"/>
+      <w:r>
+        <w:rPr>
+          <w:rFonts w:asciiTheme="majorHAnsi" w:hAnsiTheme="majorHAnsi" w:cstheme="majorHAnsi"/>
+          <w:i/>
+          <w:iCs/>
+          <w:sz w:val="24"/>
+          <w:szCs w:val="24"/>
+        </w:rPr>
+        <w:t>, Sami M. "Arabic sign language translation system on mobile devices." IJCSNS International Journal of Computer Science and Network Security 8.1 (2008): 251-256.</w:t>
+      </w:r>
+    </w:p>
+    <w:p>
+      <w:pPr>
+        <w:autoSpaceDE w:val="0"/>
+        <w:autoSpaceDN w:val="0"/>
+        <w:adjustRightInd w:val="0"/>
+        <w:spacing w:after="0" w:line="240" w:lineRule="auto"/>
+        <w:rPr>
+          <w:rFonts w:asciiTheme="majorHAnsi" w:hAnsiTheme="majorHAnsi" w:cstheme="majorHAnsi"/>
+          <w:i/>
+          <w:iCs/>
+          <w:sz w:val="24"/>
+          <w:szCs w:val="24"/>
+        </w:rPr>
+      </w:pPr>
+    </w:p>
+    <w:p>
+      <w:pPr>
+        <w:autoSpaceDE w:val="0"/>
+        <w:autoSpaceDN w:val="0"/>
+        <w:adjustRightInd w:val="0"/>
+        <w:spacing w:after="0" w:line="240" w:lineRule="auto"/>
+        <w:rPr>
+          <w:rFonts w:asciiTheme="majorHAnsi" w:hAnsiTheme="majorHAnsi" w:cstheme="majorHAnsi"/>
+          <w:i/>
+          <w:iCs/>
+          <w:sz w:val="24"/>
+          <w:szCs w:val="24"/>
+        </w:rPr>
+      </w:pPr>
+      <w:r>
+        <w:rPr>
+          <w:rFonts w:asciiTheme="majorHAnsi" w:hAnsiTheme="majorHAnsi" w:cstheme="majorHAnsi"/>
+          <w:i/>
+          <w:iCs/>
+          <w:sz w:val="24"/>
+          <w:szCs w:val="24"/>
+        </w:rPr>
+        <w:t>[14] Rodríguez, M.A. (1991). “</w:t>
+      </w:r>
+      <w:proofErr w:type="spellStart"/>
+      <w:r>
+        <w:rPr>
+          <w:rFonts w:asciiTheme="majorHAnsi" w:hAnsiTheme="majorHAnsi" w:cstheme="majorHAnsi"/>
+          <w:i/>
+          <w:iCs/>
+          <w:sz w:val="24"/>
+          <w:szCs w:val="24"/>
+        </w:rPr>
+        <w:t>Lenguaje</w:t>
+      </w:r>
+      <w:proofErr w:type="spellEnd"/>
+      <w:r>
+        <w:rPr>
+          <w:rFonts w:asciiTheme="majorHAnsi" w:hAnsiTheme="majorHAnsi" w:cstheme="majorHAnsi"/>
+          <w:i/>
+          <w:iCs/>
+          <w:sz w:val="24"/>
+          <w:szCs w:val="24"/>
+        </w:rPr>
+        <w:t xml:space="preserve"> de </w:t>
+      </w:r>
+      <w:proofErr w:type="spellStart"/>
+      <w:r>
+        <w:rPr>
+          <w:rFonts w:asciiTheme="majorHAnsi" w:hAnsiTheme="majorHAnsi" w:cstheme="majorHAnsi"/>
+          <w:i/>
+          <w:iCs/>
+          <w:sz w:val="24"/>
+          <w:szCs w:val="24"/>
+        </w:rPr>
+        <w:t>signos</w:t>
+      </w:r>
+      <w:proofErr w:type="spellEnd"/>
+      <w:r>
+        <w:rPr>
+          <w:rFonts w:asciiTheme="majorHAnsi" w:hAnsiTheme="majorHAnsi" w:cstheme="majorHAnsi"/>
+          <w:i/>
+          <w:iCs/>
+          <w:sz w:val="24"/>
+          <w:szCs w:val="24"/>
+        </w:rPr>
+        <w:t xml:space="preserve">” </w:t>
+      </w:r>
+      <w:proofErr w:type="spellStart"/>
+      <w:r>
+        <w:rPr>
+          <w:rFonts w:asciiTheme="majorHAnsi" w:hAnsiTheme="majorHAnsi" w:cstheme="majorHAnsi"/>
+          <w:i/>
+          <w:iCs/>
+          <w:sz w:val="24"/>
+          <w:szCs w:val="24"/>
+        </w:rPr>
+        <w:t>Phd</w:t>
+      </w:r>
+      <w:proofErr w:type="spellEnd"/>
+      <w:r>
+        <w:rPr>
+          <w:rFonts w:asciiTheme="majorHAnsi" w:hAnsiTheme="majorHAnsi" w:cstheme="majorHAnsi"/>
+          <w:i/>
+          <w:iCs/>
+          <w:sz w:val="24"/>
+          <w:szCs w:val="24"/>
+        </w:rPr>
+        <w:t xml:space="preserve"> Dissertation. </w:t>
+      </w:r>
+      <w:proofErr w:type="spellStart"/>
+      <w:r>
+        <w:rPr>
+          <w:rFonts w:asciiTheme="majorHAnsi" w:hAnsiTheme="majorHAnsi" w:cstheme="majorHAnsi"/>
+          <w:i/>
+          <w:iCs/>
+          <w:sz w:val="24"/>
+          <w:szCs w:val="24"/>
+        </w:rPr>
+        <w:t>Confederación</w:t>
+      </w:r>
+      <w:proofErr w:type="spellEnd"/>
+      <w:r>
+        <w:rPr>
+          <w:rFonts w:asciiTheme="majorHAnsi" w:hAnsiTheme="majorHAnsi" w:cstheme="majorHAnsi"/>
+          <w:i/>
+          <w:iCs/>
+          <w:sz w:val="24"/>
+          <w:szCs w:val="24"/>
+        </w:rPr>
+        <w:t xml:space="preserve"> </w:t>
+      </w:r>
+      <w:proofErr w:type="spellStart"/>
+      <w:r>
+        <w:rPr>
+          <w:rFonts w:asciiTheme="majorHAnsi" w:hAnsiTheme="majorHAnsi" w:cstheme="majorHAnsi"/>
+          <w:i/>
+          <w:iCs/>
+          <w:sz w:val="24"/>
+          <w:szCs w:val="24"/>
+        </w:rPr>
+        <w:t>Nacional</w:t>
+      </w:r>
+      <w:proofErr w:type="spellEnd"/>
+      <w:r>
+        <w:rPr>
+          <w:rFonts w:asciiTheme="majorHAnsi" w:hAnsiTheme="majorHAnsi" w:cstheme="majorHAnsi"/>
+          <w:i/>
+          <w:iCs/>
+          <w:sz w:val="24"/>
+          <w:szCs w:val="24"/>
+        </w:rPr>
+        <w:t xml:space="preserve"> de </w:t>
+      </w:r>
+      <w:proofErr w:type="spellStart"/>
+      <w:r>
+        <w:rPr>
+          <w:rFonts w:asciiTheme="majorHAnsi" w:hAnsiTheme="majorHAnsi" w:cstheme="majorHAnsi"/>
+          <w:i/>
+          <w:iCs/>
+          <w:sz w:val="24"/>
+          <w:szCs w:val="24"/>
+        </w:rPr>
+        <w:t>Sordos</w:t>
+      </w:r>
+      <w:proofErr w:type="spellEnd"/>
+      <w:r>
+        <w:rPr>
+          <w:rFonts w:asciiTheme="majorHAnsi" w:hAnsiTheme="majorHAnsi" w:cstheme="majorHAnsi"/>
+          <w:i/>
+          <w:iCs/>
+          <w:sz w:val="24"/>
+          <w:szCs w:val="24"/>
+        </w:rPr>
+        <w:t xml:space="preserve"> </w:t>
+      </w:r>
+      <w:proofErr w:type="spellStart"/>
+      <w:r>
+        <w:rPr>
+          <w:rFonts w:asciiTheme="majorHAnsi" w:hAnsiTheme="majorHAnsi" w:cstheme="majorHAnsi"/>
+          <w:i/>
+          <w:iCs/>
+          <w:sz w:val="24"/>
+          <w:szCs w:val="24"/>
+        </w:rPr>
+        <w:t>Españoles</w:t>
+      </w:r>
+      <w:proofErr w:type="spellEnd"/>
+      <w:r>
+        <w:rPr>
+          <w:rFonts w:asciiTheme="majorHAnsi" w:hAnsiTheme="majorHAnsi" w:cstheme="majorHAnsi"/>
+          <w:i/>
+          <w:iCs/>
+          <w:sz w:val="24"/>
+          <w:szCs w:val="24"/>
+        </w:rPr>
+        <w:t xml:space="preserve"> (CNSE) and ONCE. Madrid. Spain. 1991.</w:t>
+      </w:r>
+    </w:p>
+    <w:p>
+      <w:pPr>
+        <w:autoSpaceDE w:val="0"/>
+        <w:autoSpaceDN w:val="0"/>
+        <w:adjustRightInd w:val="0"/>
+        <w:spacing w:after="0" w:line="240" w:lineRule="auto"/>
+        <w:rPr>
+          <w:rFonts w:asciiTheme="majorHAnsi" w:hAnsiTheme="majorHAnsi" w:cstheme="majorHAnsi"/>
+          <w:i/>
+          <w:iCs/>
+          <w:sz w:val="24"/>
+          <w:szCs w:val="24"/>
+        </w:rPr>
+      </w:pPr>
+    </w:p>
+    <w:p>
+      <w:pPr>
+        <w:autoSpaceDE w:val="0"/>
+        <w:autoSpaceDN w:val="0"/>
+        <w:adjustRightInd w:val="0"/>
+        <w:spacing w:after="0" w:line="240" w:lineRule="auto"/>
+        <w:rPr>
+          <w:rFonts w:asciiTheme="majorHAnsi" w:hAnsiTheme="majorHAnsi" w:cstheme="majorHAnsi"/>
+          <w:i/>
+          <w:iCs/>
+          <w:sz w:val="24"/>
+          <w:szCs w:val="24"/>
+        </w:rPr>
+      </w:pPr>
+      <w:r>
+        <w:rPr>
+          <w:rFonts w:asciiTheme="majorHAnsi" w:hAnsiTheme="majorHAnsi" w:cstheme="majorHAnsi"/>
+          <w:i/>
+          <w:iCs/>
+          <w:sz w:val="24"/>
+          <w:szCs w:val="24"/>
+        </w:rPr>
+        <w:t xml:space="preserve">[15] San-Segundo, R., Barra, R., </w:t>
+      </w:r>
+      <w:proofErr w:type="spellStart"/>
+      <w:r>
+        <w:rPr>
+          <w:rFonts w:asciiTheme="majorHAnsi" w:hAnsiTheme="majorHAnsi" w:cstheme="majorHAnsi"/>
+          <w:i/>
+          <w:iCs/>
+          <w:sz w:val="24"/>
+          <w:szCs w:val="24"/>
+        </w:rPr>
+        <w:t>D'Haro</w:t>
+      </w:r>
+      <w:proofErr w:type="spellEnd"/>
+      <w:r>
+        <w:rPr>
+          <w:rFonts w:asciiTheme="majorHAnsi" w:hAnsiTheme="majorHAnsi" w:cstheme="majorHAnsi"/>
+          <w:i/>
+          <w:iCs/>
+          <w:sz w:val="24"/>
+          <w:szCs w:val="24"/>
+        </w:rPr>
+        <w:t xml:space="preserve">, L.F., Montero, J.M., Córdoba, R. and </w:t>
+      </w:r>
+      <w:proofErr w:type="spellStart"/>
+      <w:r>
+        <w:rPr>
+          <w:rFonts w:asciiTheme="majorHAnsi" w:hAnsiTheme="majorHAnsi" w:cstheme="majorHAnsi"/>
+          <w:i/>
+          <w:iCs/>
+          <w:sz w:val="24"/>
+          <w:szCs w:val="24"/>
+        </w:rPr>
+        <w:t>Ferreiros</w:t>
+      </w:r>
+      <w:proofErr w:type="spellEnd"/>
+      <w:r>
+        <w:rPr>
+          <w:rFonts w:asciiTheme="majorHAnsi" w:hAnsiTheme="majorHAnsi" w:cstheme="majorHAnsi"/>
+          <w:i/>
+          <w:iCs/>
+          <w:sz w:val="24"/>
+          <w:szCs w:val="24"/>
+        </w:rPr>
+        <w:t xml:space="preserve">, J., 2006. A </w:t>
+      </w:r>
+      <w:proofErr w:type="spellStart"/>
+      <w:proofErr w:type="gramStart"/>
+      <w:r>
+        <w:rPr>
+          <w:rFonts w:asciiTheme="majorHAnsi" w:hAnsiTheme="majorHAnsi" w:cstheme="majorHAnsi"/>
+          <w:i/>
+          <w:iCs/>
+          <w:sz w:val="24"/>
+          <w:szCs w:val="24"/>
+        </w:rPr>
+        <w:t>spanish</w:t>
+      </w:r>
+      <w:proofErr w:type="spellEnd"/>
+      <w:proofErr w:type="gramEnd"/>
+      <w:r>
+        <w:rPr>
+          <w:rFonts w:asciiTheme="majorHAnsi" w:hAnsiTheme="majorHAnsi" w:cstheme="majorHAnsi"/>
+          <w:i/>
+          <w:iCs/>
+          <w:sz w:val="24"/>
+          <w:szCs w:val="24"/>
+        </w:rPr>
+        <w:t xml:space="preserve"> speech to sign language translation system for assisting deaf-mute people. In Ninth International Conference on Spoken Language Processing.</w:t>
+      </w:r>
+    </w:p>
+    <w:p>
+      <w:pPr>
+        <w:autoSpaceDE w:val="0"/>
+        <w:autoSpaceDN w:val="0"/>
+        <w:adjustRightInd w:val="0"/>
+        <w:spacing w:after="0" w:line="240" w:lineRule="auto"/>
+        <w:rPr>
+          <w:rFonts w:asciiTheme="majorHAnsi" w:hAnsiTheme="majorHAnsi" w:cstheme="majorHAnsi"/>
+          <w:i/>
+          <w:iCs/>
+          <w:sz w:val="24"/>
+          <w:szCs w:val="24"/>
+        </w:rPr>
+      </w:pPr>
+    </w:p>
+    <w:p>
+      <w:pPr>
+        <w:autoSpaceDE w:val="0"/>
+        <w:autoSpaceDN w:val="0"/>
+        <w:adjustRightInd w:val="0"/>
+        <w:spacing w:after="0" w:line="240" w:lineRule="auto"/>
+        <w:rPr>
+          <w:rFonts w:asciiTheme="majorHAnsi" w:hAnsiTheme="majorHAnsi" w:cstheme="majorHAnsi"/>
+          <w:i/>
+          <w:iCs/>
+          <w:sz w:val="24"/>
+          <w:szCs w:val="24"/>
+        </w:rPr>
+      </w:pPr>
+      <w:r>
+        <w:rPr>
+          <w:rFonts w:asciiTheme="majorHAnsi" w:hAnsiTheme="majorHAnsi" w:cstheme="majorHAnsi"/>
+          <w:i/>
+          <w:iCs/>
+          <w:sz w:val="24"/>
+          <w:szCs w:val="24"/>
+        </w:rPr>
+        <w:t xml:space="preserve">[16] Matthews, T., Carter, S., </w:t>
+      </w:r>
+      <w:proofErr w:type="spellStart"/>
+      <w:r>
+        <w:rPr>
+          <w:rFonts w:asciiTheme="majorHAnsi" w:hAnsiTheme="majorHAnsi" w:cstheme="majorHAnsi"/>
+          <w:i/>
+          <w:iCs/>
+          <w:sz w:val="24"/>
+          <w:szCs w:val="24"/>
+        </w:rPr>
+        <w:t>Pai</w:t>
+      </w:r>
+      <w:proofErr w:type="spellEnd"/>
+      <w:r>
+        <w:rPr>
+          <w:rFonts w:asciiTheme="majorHAnsi" w:hAnsiTheme="majorHAnsi" w:cstheme="majorHAnsi"/>
+          <w:i/>
+          <w:iCs/>
+          <w:sz w:val="24"/>
+          <w:szCs w:val="24"/>
+        </w:rPr>
+        <w:t xml:space="preserve">, C., Fong, J. and </w:t>
+      </w:r>
+      <w:proofErr w:type="spellStart"/>
+      <w:r>
+        <w:rPr>
+          <w:rFonts w:asciiTheme="majorHAnsi" w:hAnsiTheme="majorHAnsi" w:cstheme="majorHAnsi"/>
+          <w:i/>
+          <w:iCs/>
+          <w:sz w:val="24"/>
+          <w:szCs w:val="24"/>
+        </w:rPr>
+        <w:t>Mankoff</w:t>
+      </w:r>
+      <w:proofErr w:type="spellEnd"/>
+      <w:r>
+        <w:rPr>
+          <w:rFonts w:asciiTheme="majorHAnsi" w:hAnsiTheme="majorHAnsi" w:cstheme="majorHAnsi"/>
+          <w:i/>
+          <w:iCs/>
+          <w:sz w:val="24"/>
+          <w:szCs w:val="24"/>
+        </w:rPr>
+        <w:t>, J., 2006, September. Scribe4Me: Evaluating a mobile sound transcription tool for the deaf. In International Conference on Ubiquitous Computing (pp. 159-176). Springer, Berlin, Heidelberg.</w:t>
       </w:r>
     </w:p>
     <w:p>
@@ -10378,15 +11505,27 @@
         </w:rPr>
         <w:t xml:space="preserve">[17] </w:t>
       </w:r>
-      <w:r>
-        <w:rPr>
-          <w:rFonts w:asciiTheme="majorHAnsi" w:hAnsiTheme="majorHAnsi" w:cstheme="majorHAnsi"/>
-          <w:i/>
-          <w:iCs/>
-          <w:sz w:val="24"/>
-          <w:szCs w:val="24"/>
-        </w:rPr>
-        <w:t xml:space="preserve">Eud homepage: </w:t>
+      <w:proofErr w:type="spellStart"/>
+      <w:r>
+        <w:rPr>
+          <w:rFonts w:asciiTheme="majorHAnsi" w:hAnsiTheme="majorHAnsi" w:cstheme="majorHAnsi"/>
+          <w:i/>
+          <w:iCs/>
+          <w:sz w:val="24"/>
+          <w:szCs w:val="24"/>
+        </w:rPr>
+        <w:t>Eud</w:t>
+      </w:r>
+      <w:proofErr w:type="spellEnd"/>
+      <w:r>
+        <w:rPr>
+          <w:rFonts w:asciiTheme="majorHAnsi" w:hAnsiTheme="majorHAnsi" w:cstheme="majorHAnsi"/>
+          <w:i/>
+          <w:iCs/>
+          <w:sz w:val="24"/>
+          <w:szCs w:val="24"/>
+        </w:rPr>
+        <w:t xml:space="preserve"> homepage: </w:t>
       </w:r>
       <w:hyperlink r:id="rId14" w:history="1">
         <w:r>
@@ -10439,17 +11578,117 @@
           <w:sz w:val="24"/>
           <w:szCs w:val="24"/>
         </w:rPr>
-        <w:t xml:space="preserve">[18] </w:t>
-      </w:r>
-      <w:r>
-        <w:rPr>
-          <w:rFonts w:asciiTheme="majorHAnsi" w:hAnsiTheme="majorHAnsi" w:cstheme="majorHAnsi"/>
-          <w:i/>
-          <w:iCs/>
-          <w:sz w:val="24"/>
-          <w:szCs w:val="24"/>
-        </w:rPr>
-        <w:t>S. Morrissey, A. Way, D. Stein, J. Bungeroth, andH. Ney(2007), “Towards a hybrid data-driven mt systemfor sign languages,” in Machine Translation Summit, Copenhagen, Denmark, Sept. 2007, pp. 329–335.</w:t>
+        <w:t xml:space="preserve">[18] S. Morrissey, A. Way, D. Stein, J. </w:t>
+      </w:r>
+      <w:proofErr w:type="spellStart"/>
+      <w:r>
+        <w:rPr>
+          <w:rFonts w:asciiTheme="majorHAnsi" w:hAnsiTheme="majorHAnsi" w:cstheme="majorHAnsi"/>
+          <w:i/>
+          <w:iCs/>
+          <w:sz w:val="24"/>
+          <w:szCs w:val="24"/>
+        </w:rPr>
+        <w:t>Bungeroth</w:t>
+      </w:r>
+      <w:proofErr w:type="spellEnd"/>
+      <w:r>
+        <w:rPr>
+          <w:rFonts w:asciiTheme="majorHAnsi" w:hAnsiTheme="majorHAnsi" w:cstheme="majorHAnsi"/>
+          <w:i/>
+          <w:iCs/>
+          <w:sz w:val="24"/>
+          <w:szCs w:val="24"/>
+        </w:rPr>
+        <w:t xml:space="preserve">, </w:t>
+      </w:r>
+      <w:proofErr w:type="spellStart"/>
+      <w:r>
+        <w:rPr>
+          <w:rFonts w:asciiTheme="majorHAnsi" w:hAnsiTheme="majorHAnsi" w:cstheme="majorHAnsi"/>
+          <w:i/>
+          <w:iCs/>
+          <w:sz w:val="24"/>
+          <w:szCs w:val="24"/>
+        </w:rPr>
+        <w:t>andH</w:t>
+      </w:r>
+      <w:proofErr w:type="spellEnd"/>
+      <w:r>
+        <w:rPr>
+          <w:rFonts w:asciiTheme="majorHAnsi" w:hAnsiTheme="majorHAnsi" w:cstheme="majorHAnsi"/>
+          <w:i/>
+          <w:iCs/>
+          <w:sz w:val="24"/>
+          <w:szCs w:val="24"/>
+        </w:rPr>
+        <w:t xml:space="preserve">. </w:t>
+      </w:r>
+      <w:proofErr w:type="gramStart"/>
+      <w:r>
+        <w:rPr>
+          <w:rFonts w:asciiTheme="majorHAnsi" w:hAnsiTheme="majorHAnsi" w:cstheme="majorHAnsi"/>
+          <w:i/>
+          <w:iCs/>
+          <w:sz w:val="24"/>
+          <w:szCs w:val="24"/>
+        </w:rPr>
+        <w:t>Ney(</w:t>
+      </w:r>
+      <w:proofErr w:type="gramEnd"/>
+      <w:r>
+        <w:rPr>
+          <w:rFonts w:asciiTheme="majorHAnsi" w:hAnsiTheme="majorHAnsi" w:cstheme="majorHAnsi"/>
+          <w:i/>
+          <w:iCs/>
+          <w:sz w:val="24"/>
+          <w:szCs w:val="24"/>
+        </w:rPr>
+        <w:t xml:space="preserve">2007), “Towards a hybrid data-driven </w:t>
+      </w:r>
+      <w:proofErr w:type="spellStart"/>
+      <w:r>
+        <w:rPr>
+          <w:rFonts w:asciiTheme="majorHAnsi" w:hAnsiTheme="majorHAnsi" w:cstheme="majorHAnsi"/>
+          <w:i/>
+          <w:iCs/>
+          <w:sz w:val="24"/>
+          <w:szCs w:val="24"/>
+        </w:rPr>
+        <w:t>mt</w:t>
+      </w:r>
+      <w:proofErr w:type="spellEnd"/>
+      <w:r>
+        <w:rPr>
+          <w:rFonts w:asciiTheme="majorHAnsi" w:hAnsiTheme="majorHAnsi" w:cstheme="majorHAnsi"/>
+          <w:i/>
+          <w:iCs/>
+          <w:sz w:val="24"/>
+          <w:szCs w:val="24"/>
+        </w:rPr>
+        <w:t xml:space="preserve"> </w:t>
+      </w:r>
+      <w:proofErr w:type="spellStart"/>
+      <w:r>
+        <w:rPr>
+          <w:rFonts w:asciiTheme="majorHAnsi" w:hAnsiTheme="majorHAnsi" w:cstheme="majorHAnsi"/>
+          <w:i/>
+          <w:iCs/>
+          <w:sz w:val="24"/>
+          <w:szCs w:val="24"/>
+        </w:rPr>
+        <w:t>systemfor</w:t>
+      </w:r>
+      <w:proofErr w:type="spellEnd"/>
+      <w:r>
+        <w:rPr>
+          <w:rFonts w:asciiTheme="majorHAnsi" w:hAnsiTheme="majorHAnsi" w:cstheme="majorHAnsi"/>
+          <w:i/>
+          <w:iCs/>
+          <w:sz w:val="24"/>
+          <w:szCs w:val="24"/>
+        </w:rPr>
+        <w:t xml:space="preserve"> sign languages,” in Machine Translation Summit, Copenhagen, Denmark, Sept. 2007, pp. 329–335.</w:t>
       </w:r>
     </w:p>
     <w:p>
@@ -10491,15 +11730,183 @@
         </w:rPr>
         <w:t xml:space="preserve">[19] </w:t>
       </w:r>
-      <w:r>
-        <w:rPr>
-          <w:rFonts w:asciiTheme="majorHAnsi" w:hAnsiTheme="majorHAnsi" w:cstheme="majorHAnsi"/>
-          <w:i/>
-          <w:iCs/>
-          <w:sz w:val="24"/>
-          <w:szCs w:val="24"/>
-        </w:rPr>
-        <w:t>Barberis, D., Garazzino, N., Prinetto, P., Tiotto, G., Savino, A., Shoaib, U. and Ahmad, N., 2011, November. Language resources for computer assisted translation from italian to italian sign language of deaf people. In Proceedings of Accessibility Reaching Everywhere AEGIS Workshop and International Conference, Brussels, Belgium (November 2011).</w:t>
+      <w:proofErr w:type="spellStart"/>
+      <w:r>
+        <w:rPr>
+          <w:rFonts w:asciiTheme="majorHAnsi" w:hAnsiTheme="majorHAnsi" w:cstheme="majorHAnsi"/>
+          <w:i/>
+          <w:iCs/>
+          <w:sz w:val="24"/>
+          <w:szCs w:val="24"/>
+        </w:rPr>
+        <w:t>Barberis</w:t>
+      </w:r>
+      <w:proofErr w:type="spellEnd"/>
+      <w:r>
+        <w:rPr>
+          <w:rFonts w:asciiTheme="majorHAnsi" w:hAnsiTheme="majorHAnsi" w:cstheme="majorHAnsi"/>
+          <w:i/>
+          <w:iCs/>
+          <w:sz w:val="24"/>
+          <w:szCs w:val="24"/>
+        </w:rPr>
+        <w:t xml:space="preserve">, D., </w:t>
+      </w:r>
+      <w:proofErr w:type="spellStart"/>
+      <w:r>
+        <w:rPr>
+          <w:rFonts w:asciiTheme="majorHAnsi" w:hAnsiTheme="majorHAnsi" w:cstheme="majorHAnsi"/>
+          <w:i/>
+          <w:iCs/>
+          <w:sz w:val="24"/>
+          <w:szCs w:val="24"/>
+        </w:rPr>
+        <w:t>Garazzino</w:t>
+      </w:r>
+      <w:proofErr w:type="spellEnd"/>
+      <w:r>
+        <w:rPr>
+          <w:rFonts w:asciiTheme="majorHAnsi" w:hAnsiTheme="majorHAnsi" w:cstheme="majorHAnsi"/>
+          <w:i/>
+          <w:iCs/>
+          <w:sz w:val="24"/>
+          <w:szCs w:val="24"/>
+        </w:rPr>
+        <w:t xml:space="preserve">, N., </w:t>
+      </w:r>
+      <w:proofErr w:type="spellStart"/>
+      <w:r>
+        <w:rPr>
+          <w:rFonts w:asciiTheme="majorHAnsi" w:hAnsiTheme="majorHAnsi" w:cstheme="majorHAnsi"/>
+          <w:i/>
+          <w:iCs/>
+          <w:sz w:val="24"/>
+          <w:szCs w:val="24"/>
+        </w:rPr>
+        <w:t>Prinetto</w:t>
+      </w:r>
+      <w:proofErr w:type="spellEnd"/>
+      <w:r>
+        <w:rPr>
+          <w:rFonts w:asciiTheme="majorHAnsi" w:hAnsiTheme="majorHAnsi" w:cstheme="majorHAnsi"/>
+          <w:i/>
+          <w:iCs/>
+          <w:sz w:val="24"/>
+          <w:szCs w:val="24"/>
+        </w:rPr>
+        <w:t xml:space="preserve">, P., </w:t>
+      </w:r>
+      <w:proofErr w:type="spellStart"/>
+      <w:r>
+        <w:rPr>
+          <w:rFonts w:asciiTheme="majorHAnsi" w:hAnsiTheme="majorHAnsi" w:cstheme="majorHAnsi"/>
+          <w:i/>
+          <w:iCs/>
+          <w:sz w:val="24"/>
+          <w:szCs w:val="24"/>
+        </w:rPr>
+        <w:t>Tiotto</w:t>
+      </w:r>
+      <w:proofErr w:type="spellEnd"/>
+      <w:r>
+        <w:rPr>
+          <w:rFonts w:asciiTheme="majorHAnsi" w:hAnsiTheme="majorHAnsi" w:cstheme="majorHAnsi"/>
+          <w:i/>
+          <w:iCs/>
+          <w:sz w:val="24"/>
+          <w:szCs w:val="24"/>
+        </w:rPr>
+        <w:t xml:space="preserve">, G., </w:t>
+      </w:r>
+      <w:proofErr w:type="spellStart"/>
+      <w:r>
+        <w:rPr>
+          <w:rFonts w:asciiTheme="majorHAnsi" w:hAnsiTheme="majorHAnsi" w:cstheme="majorHAnsi"/>
+          <w:i/>
+          <w:iCs/>
+          <w:sz w:val="24"/>
+          <w:szCs w:val="24"/>
+        </w:rPr>
+        <w:t>Savino</w:t>
+      </w:r>
+      <w:proofErr w:type="spellEnd"/>
+      <w:r>
+        <w:rPr>
+          <w:rFonts w:asciiTheme="majorHAnsi" w:hAnsiTheme="majorHAnsi" w:cstheme="majorHAnsi"/>
+          <w:i/>
+          <w:iCs/>
+          <w:sz w:val="24"/>
+          <w:szCs w:val="24"/>
+        </w:rPr>
+        <w:t xml:space="preserve">, A., </w:t>
+      </w:r>
+      <w:proofErr w:type="spellStart"/>
+      <w:r>
+        <w:rPr>
+          <w:rFonts w:asciiTheme="majorHAnsi" w:hAnsiTheme="majorHAnsi" w:cstheme="majorHAnsi"/>
+          <w:i/>
+          <w:iCs/>
+          <w:sz w:val="24"/>
+          <w:szCs w:val="24"/>
+        </w:rPr>
+        <w:t>Shoaib</w:t>
+      </w:r>
+      <w:proofErr w:type="spellEnd"/>
+      <w:r>
+        <w:rPr>
+          <w:rFonts w:asciiTheme="majorHAnsi" w:hAnsiTheme="majorHAnsi" w:cstheme="majorHAnsi"/>
+          <w:i/>
+          <w:iCs/>
+          <w:sz w:val="24"/>
+          <w:szCs w:val="24"/>
+        </w:rPr>
+        <w:t xml:space="preserve">, U. and Ahmad, N., 2011, November. Language resources for computer assisted translation from </w:t>
+      </w:r>
+      <w:proofErr w:type="spellStart"/>
+      <w:proofErr w:type="gramStart"/>
+      <w:r>
+        <w:rPr>
+          <w:rFonts w:asciiTheme="majorHAnsi" w:hAnsiTheme="majorHAnsi" w:cstheme="majorHAnsi"/>
+          <w:i/>
+          <w:iCs/>
+          <w:sz w:val="24"/>
+          <w:szCs w:val="24"/>
+        </w:rPr>
+        <w:t>italian</w:t>
+      </w:r>
+      <w:proofErr w:type="spellEnd"/>
+      <w:proofErr w:type="gramEnd"/>
+      <w:r>
+        <w:rPr>
+          <w:rFonts w:asciiTheme="majorHAnsi" w:hAnsiTheme="majorHAnsi" w:cstheme="majorHAnsi"/>
+          <w:i/>
+          <w:iCs/>
+          <w:sz w:val="24"/>
+          <w:szCs w:val="24"/>
+        </w:rPr>
+        <w:t xml:space="preserve"> to </w:t>
+      </w:r>
+      <w:proofErr w:type="spellStart"/>
+      <w:r>
+        <w:rPr>
+          <w:rFonts w:asciiTheme="majorHAnsi" w:hAnsiTheme="majorHAnsi" w:cstheme="majorHAnsi"/>
+          <w:i/>
+          <w:iCs/>
+          <w:sz w:val="24"/>
+          <w:szCs w:val="24"/>
+        </w:rPr>
+        <w:t>italian</w:t>
+      </w:r>
+      <w:proofErr w:type="spellEnd"/>
+      <w:r>
+        <w:rPr>
+          <w:rFonts w:asciiTheme="majorHAnsi" w:hAnsiTheme="majorHAnsi" w:cstheme="majorHAnsi"/>
+          <w:i/>
+          <w:iCs/>
+          <w:sz w:val="24"/>
+          <w:szCs w:val="24"/>
+        </w:rPr>
+        <w:t xml:space="preserve"> sign language of deaf people. In Proceedings of Accessibility Reaching Everywhere AEGIS Workshop and International Conference, Brussels, Belgium (November 2011).</w:t>
       </w:r>
     </w:p>
     <w:p>
@@ -11551,6 +12958,96 @@
     </w:lvl>
   </w:abstractNum>
   <w:abstractNum w:abstractNumId="7">
+    <w:nsid w:val="3E3D7D6F"/>
+    <w:multiLevelType w:val="hybridMultilevel"/>
+    <w:tmpl w:val="33580FE4"/>
+    <w:lvl w:ilvl="0" w:tplc="0F64C6B8">
+      <w:start w:val="1"/>
+      <w:numFmt w:val="decimal"/>
+      <w:lvlText w:val="%1."/>
+      <w:lvlJc w:val="left"/>
+      <w:pPr>
+        <w:ind w:left="720" w:hanging="360"/>
+      </w:pPr>
+      <w:rPr>
+        <w:sz w:val="24"/>
+        <w:szCs w:val="24"/>
+      </w:rPr>
+    </w:lvl>
+    <w:lvl w:ilvl="1" w:tplc="04090019" w:tentative="1">
+      <w:start w:val="1"/>
+      <w:numFmt w:val="lowerLetter"/>
+      <w:lvlText w:val="%2."/>
+      <w:lvlJc w:val="left"/>
+      <w:pPr>
+        <w:ind w:left="1440" w:hanging="360"/>
+      </w:pPr>
+    </w:lvl>
+    <w:lvl w:ilvl="2" w:tplc="0409001B" w:tentative="1">
+      <w:start w:val="1"/>
+      <w:numFmt w:val="lowerRoman"/>
+      <w:lvlText w:val="%3."/>
+      <w:lvlJc w:val="right"/>
+      <w:pPr>
+        <w:ind w:left="2160" w:hanging="180"/>
+      </w:pPr>
+    </w:lvl>
+    <w:lvl w:ilvl="3" w:tplc="0409000F" w:tentative="1">
+      <w:start w:val="1"/>
+      <w:numFmt w:val="decimal"/>
+      <w:lvlText w:val="%4."/>
+      <w:lvlJc w:val="left"/>
+      <w:pPr>
+        <w:ind w:left="2880" w:hanging="360"/>
+      </w:pPr>
+    </w:lvl>
+    <w:lvl w:ilvl="4" w:tplc="04090019" w:tentative="1">
+      <w:start w:val="1"/>
+      <w:numFmt w:val="lowerLetter"/>
+      <w:lvlText w:val="%5."/>
+      <w:lvlJc w:val="left"/>
+      <w:pPr>
+        <w:ind w:left="3600" w:hanging="360"/>
+      </w:pPr>
+    </w:lvl>
+    <w:lvl w:ilvl="5" w:tplc="0409001B" w:tentative="1">
+      <w:start w:val="1"/>
+      <w:numFmt w:val="lowerRoman"/>
+      <w:lvlText w:val="%6."/>
+      <w:lvlJc w:val="right"/>
+      <w:pPr>
+        <w:ind w:left="4320" w:hanging="180"/>
+      </w:pPr>
+    </w:lvl>
+    <w:lvl w:ilvl="6" w:tplc="0409000F" w:tentative="1">
+      <w:start w:val="1"/>
+      <w:numFmt w:val="decimal"/>
+      <w:lvlText w:val="%7."/>
+      <w:lvlJc w:val="left"/>
+      <w:pPr>
+        <w:ind w:left="5040" w:hanging="360"/>
+      </w:pPr>
+    </w:lvl>
+    <w:lvl w:ilvl="7" w:tplc="04090019" w:tentative="1">
+      <w:start w:val="1"/>
+      <w:numFmt w:val="lowerLetter"/>
+      <w:lvlText w:val="%8."/>
+      <w:lvlJc w:val="left"/>
+      <w:pPr>
+        <w:ind w:left="5760" w:hanging="360"/>
+      </w:pPr>
+    </w:lvl>
+    <w:lvl w:ilvl="8" w:tplc="0409001B" w:tentative="1">
+      <w:start w:val="1"/>
+      <w:numFmt w:val="lowerRoman"/>
+      <w:lvlText w:val="%9."/>
+      <w:lvlJc w:val="right"/>
+      <w:pPr>
+        <w:ind w:left="6480" w:hanging="180"/>
+      </w:pPr>
+    </w:lvl>
+  </w:abstractNum>
+  <w:abstractNum w:abstractNumId="8">
     <w:nsid w:val="3EF16267"/>
     <w:multiLevelType w:val="multilevel"/>
     <w:tmpl w:val="8634FABE"/>
@@ -11699,7 +13196,7 @@
       </w:rPr>
     </w:lvl>
   </w:abstractNum>
-  <w:abstractNum w:abstractNumId="8">
+  <w:abstractNum w:abstractNumId="9">
     <w:nsid w:val="40774E6F"/>
     <w:multiLevelType w:val="hybridMultilevel"/>
     <w:tmpl w:val="799A7226"/>
@@ -11785,7 +13282,7 @@
       </w:pPr>
     </w:lvl>
   </w:abstractNum>
-  <w:abstractNum w:abstractNumId="9">
+  <w:abstractNum w:abstractNumId="10">
     <w:nsid w:val="40FB1DEF"/>
     <w:multiLevelType w:val="multilevel"/>
     <w:tmpl w:val="43D6CF36"/>
@@ -11934,7 +13431,7 @@
       </w:rPr>
     </w:lvl>
   </w:abstractNum>
-  <w:abstractNum w:abstractNumId="10">
+  <w:abstractNum w:abstractNumId="11">
     <w:nsid w:val="517A6B75"/>
     <w:multiLevelType w:val="hybridMultilevel"/>
     <w:tmpl w:val="0A1E68E2"/>
@@ -12023,7 +13520,7 @@
       </w:pPr>
     </w:lvl>
   </w:abstractNum>
-  <w:abstractNum w:abstractNumId="11">
+  <w:abstractNum w:abstractNumId="12">
     <w:nsid w:val="5D3F7189"/>
     <w:multiLevelType w:val="hybridMultilevel"/>
     <w:tmpl w:val="23A4D1D2"/>
@@ -12112,7 +13609,7 @@
       </w:pPr>
     </w:lvl>
   </w:abstractNum>
-  <w:abstractNum w:abstractNumId="12">
+  <w:abstractNum w:abstractNumId="13">
     <w:nsid w:val="61CB7EE6"/>
     <w:multiLevelType w:val="multilevel"/>
     <w:tmpl w:val="04090029"/>
@@ -12216,14 +13713,190 @@
       </w:pPr>
     </w:lvl>
   </w:abstractNum>
+  <w:abstractNum w:abstractNumId="14">
+    <w:nsid w:val="64920F2F"/>
+    <w:multiLevelType w:val="hybridMultilevel"/>
+    <w:tmpl w:val="61F6949A"/>
+    <w:lvl w:ilvl="0" w:tplc="0409000F">
+      <w:start w:val="1"/>
+      <w:numFmt w:val="decimal"/>
+      <w:lvlText w:val="%1."/>
+      <w:lvlJc w:val="left"/>
+      <w:pPr>
+        <w:ind w:left="720" w:hanging="360"/>
+      </w:pPr>
+    </w:lvl>
+    <w:lvl w:ilvl="1" w:tplc="04090019" w:tentative="1">
+      <w:start w:val="1"/>
+      <w:numFmt w:val="lowerLetter"/>
+      <w:lvlText w:val="%2."/>
+      <w:lvlJc w:val="left"/>
+      <w:pPr>
+        <w:ind w:left="1440" w:hanging="360"/>
+      </w:pPr>
+    </w:lvl>
+    <w:lvl w:ilvl="2" w:tplc="0409001B" w:tentative="1">
+      <w:start w:val="1"/>
+      <w:numFmt w:val="lowerRoman"/>
+      <w:lvlText w:val="%3."/>
+      <w:lvlJc w:val="right"/>
+      <w:pPr>
+        <w:ind w:left="2160" w:hanging="180"/>
+      </w:pPr>
+    </w:lvl>
+    <w:lvl w:ilvl="3" w:tplc="0409000F" w:tentative="1">
+      <w:start w:val="1"/>
+      <w:numFmt w:val="decimal"/>
+      <w:lvlText w:val="%4."/>
+      <w:lvlJc w:val="left"/>
+      <w:pPr>
+        <w:ind w:left="2880" w:hanging="360"/>
+      </w:pPr>
+    </w:lvl>
+    <w:lvl w:ilvl="4" w:tplc="04090019" w:tentative="1">
+      <w:start w:val="1"/>
+      <w:numFmt w:val="lowerLetter"/>
+      <w:lvlText w:val="%5."/>
+      <w:lvlJc w:val="left"/>
+      <w:pPr>
+        <w:ind w:left="3600" w:hanging="360"/>
+      </w:pPr>
+    </w:lvl>
+    <w:lvl w:ilvl="5" w:tplc="0409001B" w:tentative="1">
+      <w:start w:val="1"/>
+      <w:numFmt w:val="lowerRoman"/>
+      <w:lvlText w:val="%6."/>
+      <w:lvlJc w:val="right"/>
+      <w:pPr>
+        <w:ind w:left="4320" w:hanging="180"/>
+      </w:pPr>
+    </w:lvl>
+    <w:lvl w:ilvl="6" w:tplc="0409000F" w:tentative="1">
+      <w:start w:val="1"/>
+      <w:numFmt w:val="decimal"/>
+      <w:lvlText w:val="%7."/>
+      <w:lvlJc w:val="left"/>
+      <w:pPr>
+        <w:ind w:left="5040" w:hanging="360"/>
+      </w:pPr>
+    </w:lvl>
+    <w:lvl w:ilvl="7" w:tplc="04090019" w:tentative="1">
+      <w:start w:val="1"/>
+      <w:numFmt w:val="lowerLetter"/>
+      <w:lvlText w:val="%8."/>
+      <w:lvlJc w:val="left"/>
+      <w:pPr>
+        <w:ind w:left="5760" w:hanging="360"/>
+      </w:pPr>
+    </w:lvl>
+    <w:lvl w:ilvl="8" w:tplc="0409001B" w:tentative="1">
+      <w:start w:val="1"/>
+      <w:numFmt w:val="lowerRoman"/>
+      <w:lvlText w:val="%9."/>
+      <w:lvlJc w:val="right"/>
+      <w:pPr>
+        <w:ind w:left="6480" w:hanging="180"/>
+      </w:pPr>
+    </w:lvl>
+  </w:abstractNum>
+  <w:abstractNum w:abstractNumId="15">
+    <w:nsid w:val="6E6A2E66"/>
+    <w:multiLevelType w:val="hybridMultilevel"/>
+    <w:tmpl w:val="33580FE4"/>
+    <w:lvl w:ilvl="0" w:tplc="0F64C6B8">
+      <w:start w:val="1"/>
+      <w:numFmt w:val="decimal"/>
+      <w:lvlText w:val="%1."/>
+      <w:lvlJc w:val="left"/>
+      <w:pPr>
+        <w:ind w:left="720" w:hanging="360"/>
+      </w:pPr>
+      <w:rPr>
+        <w:sz w:val="24"/>
+        <w:szCs w:val="24"/>
+      </w:rPr>
+    </w:lvl>
+    <w:lvl w:ilvl="1" w:tplc="04090019" w:tentative="1">
+      <w:start w:val="1"/>
+      <w:numFmt w:val="lowerLetter"/>
+      <w:lvlText w:val="%2."/>
+      <w:lvlJc w:val="left"/>
+      <w:pPr>
+        <w:ind w:left="1440" w:hanging="360"/>
+      </w:pPr>
+    </w:lvl>
+    <w:lvl w:ilvl="2" w:tplc="0409001B" w:tentative="1">
+      <w:start w:val="1"/>
+      <w:numFmt w:val="lowerRoman"/>
+      <w:lvlText w:val="%3."/>
+      <w:lvlJc w:val="right"/>
+      <w:pPr>
+        <w:ind w:left="2160" w:hanging="180"/>
+      </w:pPr>
+    </w:lvl>
+    <w:lvl w:ilvl="3" w:tplc="0409000F" w:tentative="1">
+      <w:start w:val="1"/>
+      <w:numFmt w:val="decimal"/>
+      <w:lvlText w:val="%4."/>
+      <w:lvlJc w:val="left"/>
+      <w:pPr>
+        <w:ind w:left="2880" w:hanging="360"/>
+      </w:pPr>
+    </w:lvl>
+    <w:lvl w:ilvl="4" w:tplc="04090019" w:tentative="1">
+      <w:start w:val="1"/>
+      <w:numFmt w:val="lowerLetter"/>
+      <w:lvlText w:val="%5."/>
+      <w:lvlJc w:val="left"/>
+      <w:pPr>
+        <w:ind w:left="3600" w:hanging="360"/>
+      </w:pPr>
+    </w:lvl>
+    <w:lvl w:ilvl="5" w:tplc="0409001B" w:tentative="1">
+      <w:start w:val="1"/>
+      <w:numFmt w:val="lowerRoman"/>
+      <w:lvlText w:val="%6."/>
+      <w:lvlJc w:val="right"/>
+      <w:pPr>
+        <w:ind w:left="4320" w:hanging="180"/>
+      </w:pPr>
+    </w:lvl>
+    <w:lvl w:ilvl="6" w:tplc="0409000F" w:tentative="1">
+      <w:start w:val="1"/>
+      <w:numFmt w:val="decimal"/>
+      <w:lvlText w:val="%7."/>
+      <w:lvlJc w:val="left"/>
+      <w:pPr>
+        <w:ind w:left="5040" w:hanging="360"/>
+      </w:pPr>
+    </w:lvl>
+    <w:lvl w:ilvl="7" w:tplc="04090019" w:tentative="1">
+      <w:start w:val="1"/>
+      <w:numFmt w:val="lowerLetter"/>
+      <w:lvlText w:val="%8."/>
+      <w:lvlJc w:val="left"/>
+      <w:pPr>
+        <w:ind w:left="5760" w:hanging="360"/>
+      </w:pPr>
+    </w:lvl>
+    <w:lvl w:ilvl="8" w:tplc="0409001B" w:tentative="1">
+      <w:start w:val="1"/>
+      <w:numFmt w:val="lowerRoman"/>
+      <w:lvlText w:val="%9."/>
+      <w:lvlJc w:val="right"/>
+      <w:pPr>
+        <w:ind w:left="6480" w:hanging="180"/>
+      </w:pPr>
+    </w:lvl>
+  </w:abstractNum>
   <w:num w:numId="1">
     <w:abstractNumId w:val="2"/>
   </w:num>
   <w:num w:numId="2">
-    <w:abstractNumId w:val="12"/>
+    <w:abstractNumId w:val="13"/>
   </w:num>
   <w:num w:numId="3">
-    <w:abstractNumId w:val="10"/>
+    <w:abstractNumId w:val="11"/>
   </w:num>
   <w:num w:numId="4">
     <w:abstractNumId w:val="4"/>
@@ -12235,16 +13908,16 @@
     <w:abstractNumId w:val="3"/>
   </w:num>
   <w:num w:numId="7">
+    <w:abstractNumId w:val="9"/>
+  </w:num>
+  <w:num w:numId="8">
+    <w:abstractNumId w:val="12"/>
+  </w:num>
+  <w:num w:numId="9">
     <w:abstractNumId w:val="8"/>
   </w:num>
-  <w:num w:numId="8">
-    <w:abstractNumId w:val="11"/>
-  </w:num>
-  <w:num w:numId="9">
-    <w:abstractNumId w:val="7"/>
-  </w:num>
   <w:num w:numId="10">
-    <w:abstractNumId w:val="9"/>
+    <w:abstractNumId w:val="10"/>
   </w:num>
   <w:num w:numId="11">
     <w:abstractNumId w:val="5"/>
@@ -12254,6 +13927,15 @@
   </w:num>
   <w:num w:numId="13">
     <w:abstractNumId w:val="0"/>
+  </w:num>
+  <w:num w:numId="14">
+    <w:abstractNumId w:val="14"/>
+  </w:num>
+  <w:num w:numId="15">
+    <w:abstractNumId w:val="7"/>
+  </w:num>
+  <w:num w:numId="16">
+    <w:abstractNumId w:val="15"/>
   </w:num>
 </w:numbering>
 </file>
@@ -12338,7 +14020,7 @@
     <w:lsdException w:name="List Number 3" w:semiHidden="1" w:unhideWhenUsed="1"/>
     <w:lsdException w:name="List Number 4" w:semiHidden="1" w:unhideWhenUsed="1"/>
     <w:lsdException w:name="List Number 5" w:semiHidden="1" w:unhideWhenUsed="1"/>
-    <w:lsdException w:name="Title" w:uiPriority="10" w:qFormat="1"/>
+    <w:lsdException w:name="Title" w:uiPriority="0" w:qFormat="1"/>
     <w:lsdException w:name="Closing" w:semiHidden="1" w:unhideWhenUsed="1"/>
     <w:lsdException w:name="Signature" w:semiHidden="1" w:unhideWhenUsed="1"/>
     <w:lsdException w:name="Default Paragraph Font" w:semiHidden="1" w:uiPriority="1" w:unhideWhenUsed="1"/>
@@ -13181,6 +14863,39 @@
       <w:szCs w:val="24"/>
     </w:rPr>
   </w:style>
+  <w:style w:type="paragraph" w:styleId="Title">
+    <w:name w:val="Title"/>
+    <w:basedOn w:val="Normal"/>
+    <w:next w:val="Normal"/>
+    <w:link w:val="TitleChar"/>
+    <w:rsid w:val="00531B53"/>
+    <w:pPr>
+      <w:keepNext/>
+      <w:keepLines/>
+      <w:spacing w:after="0" w:line="276" w:lineRule="auto"/>
+      <w:contextualSpacing/>
+    </w:pPr>
+    <w:rPr>
+      <w:rFonts w:ascii="Trebuchet MS" w:eastAsia="Trebuchet MS" w:hAnsi="Trebuchet MS" w:cs="Trebuchet MS"/>
+      <w:color w:val="000000"/>
+      <w:sz w:val="42"/>
+      <w:szCs w:val="42"/>
+      <w:lang w:bidi="prs-AF"/>
+    </w:rPr>
+  </w:style>
+  <w:style w:type="character" w:customStyle="1" w:styleId="TitleChar">
+    <w:name w:val="Title Char"/>
+    <w:basedOn w:val="DefaultParagraphFont"/>
+    <w:link w:val="Title"/>
+    <w:rsid w:val="00531B53"/>
+    <w:rPr>
+      <w:rFonts w:ascii="Trebuchet MS" w:eastAsia="Trebuchet MS" w:hAnsi="Trebuchet MS" w:cs="Trebuchet MS"/>
+      <w:color w:val="000000"/>
+      <w:sz w:val="42"/>
+      <w:szCs w:val="42"/>
+      <w:lang w:bidi="prs-AF"/>
+    </w:rPr>
+  </w:style>
 </w:styles>
 </file>
 

</xml_diff>